<commit_message>
Se agrega la tarea de regresion lineal univariable para la materia de IA
</commit_message>
<xml_diff>
--- a/Inteligencia Artificial/Práctica 1 Regresión lineal univariable.docx
+++ b/Inteligencia Artificial/Práctica 1 Regresión lineal univariable.docx
@@ -179,17 +179,8 @@
                 <w:rFonts w:ascii="Arial" w:hAnsi="Arial" w:cs="Arial"/>
                 <w:b/>
               </w:rPr>
-              <w:t xml:space="preserve"> </w:t>
-            </w:r>
-            <w:proofErr w:type="spellStart"/>
-            <w:r>
-              <w:rPr>
-                <w:rFonts w:ascii="Arial" w:hAnsi="Arial" w:cs="Arial"/>
-                <w:b/>
-              </w:rPr>
-              <w:t>univariable</w:t>
-            </w:r>
-            <w:proofErr w:type="spellEnd"/>
+              <w:t xml:space="preserve"> univariable</w:t>
+            </w:r>
           </w:p>
         </w:tc>
       </w:tr>
@@ -544,17 +535,8 @@
                 <w:rFonts w:ascii="Arial" w:hAnsi="Arial" w:cs="Arial"/>
                 <w:bCs/>
               </w:rPr>
-              <w:t xml:space="preserve">con la paquetería de </w:t>
-            </w:r>
-            <w:proofErr w:type="spellStart"/>
-            <w:r>
-              <w:rPr>
-                <w:rFonts w:ascii="Arial" w:hAnsi="Arial" w:cs="Arial"/>
-                <w:bCs/>
-              </w:rPr>
-              <w:t>sklearn</w:t>
-            </w:r>
-            <w:proofErr w:type="spellEnd"/>
+              <w:t>con la paquetería de sklearn</w:t>
+            </w:r>
             <w:r>
               <w:rPr>
                 <w:rFonts w:ascii="Arial" w:hAnsi="Arial" w:cs="Arial"/>
@@ -1268,8 +1250,1553 @@
               <w:rPr>
                 <w:rFonts w:ascii="Arial" w:hAnsi="Arial" w:cs="Arial"/>
                 <w:bCs/>
-              </w:rPr>
-            </w:pPr>
+                <w:lang w:val="en-US"/>
+              </w:rPr>
+            </w:pPr>
+            <w:r>
+              <w:rPr>
+                <w:rFonts w:ascii="Arial" w:hAnsi="Arial" w:cs="Arial"/>
+                <w:bCs/>
+                <w:lang w:val="en-US"/>
+              </w:rPr>
+              <w:t>import pandas as pd</w:t>
+            </w:r>
+          </w:p>
+          <w:p>
+            <w:pPr>
+              <w:autoSpaceDE w:val="0"/>
+              <w:autoSpaceDN w:val="0"/>
+              <w:adjustRightInd w:val="0"/>
+              <w:spacing w:after="0" w:line="240" w:lineRule="auto"/>
+              <w:rPr>
+                <w:rFonts w:ascii="Arial" w:hAnsi="Arial" w:cs="Arial"/>
+                <w:bCs/>
+                <w:lang w:val="en-US"/>
+              </w:rPr>
+            </w:pPr>
+            <w:r>
+              <w:rPr>
+                <w:rFonts w:ascii="Arial" w:hAnsi="Arial" w:cs="Arial"/>
+                <w:bCs/>
+                <w:lang w:val="en-US"/>
+              </w:rPr>
+              <w:t>import numpy as np</w:t>
+            </w:r>
+          </w:p>
+          <w:p>
+            <w:pPr>
+              <w:autoSpaceDE w:val="0"/>
+              <w:autoSpaceDN w:val="0"/>
+              <w:adjustRightInd w:val="0"/>
+              <w:spacing w:after="0" w:line="240" w:lineRule="auto"/>
+              <w:rPr>
+                <w:rFonts w:ascii="Arial" w:hAnsi="Arial" w:cs="Arial"/>
+                <w:bCs/>
+                <w:lang w:val="en-US"/>
+              </w:rPr>
+            </w:pPr>
+            <w:r>
+              <w:rPr>
+                <w:rFonts w:ascii="Arial" w:hAnsi="Arial" w:cs="Arial"/>
+                <w:bCs/>
+                <w:lang w:val="en-US"/>
+              </w:rPr>
+              <w:t>import matplotlib.pyplot as plt</w:t>
+            </w:r>
+          </w:p>
+          <w:p>
+            <w:pPr>
+              <w:autoSpaceDE w:val="0"/>
+              <w:autoSpaceDN w:val="0"/>
+              <w:adjustRightInd w:val="0"/>
+              <w:spacing w:after="0" w:line="240" w:lineRule="auto"/>
+              <w:rPr>
+                <w:rFonts w:ascii="Arial" w:hAnsi="Arial" w:cs="Arial"/>
+                <w:bCs/>
+                <w:lang w:val="en-US"/>
+              </w:rPr>
+            </w:pPr>
+          </w:p>
+          <w:p>
+            <w:pPr>
+              <w:autoSpaceDE w:val="0"/>
+              <w:autoSpaceDN w:val="0"/>
+              <w:adjustRightInd w:val="0"/>
+              <w:spacing w:after="0" w:line="240" w:lineRule="auto"/>
+              <w:rPr>
+                <w:rFonts w:ascii="Arial" w:hAnsi="Arial" w:cs="Arial"/>
+                <w:bCs/>
+                <w:lang w:val="en-US"/>
+              </w:rPr>
+            </w:pPr>
+            <w:r>
+              <w:rPr>
+                <w:rFonts w:ascii="Arial" w:hAnsi="Arial" w:cs="Arial"/>
+                <w:bCs/>
+                <w:lang w:val="en-US"/>
+              </w:rPr>
+              <w:t>#Cargar datos</w:t>
+            </w:r>
+          </w:p>
+          <w:p>
+            <w:pPr>
+              <w:autoSpaceDE w:val="0"/>
+              <w:autoSpaceDN w:val="0"/>
+              <w:adjustRightInd w:val="0"/>
+              <w:spacing w:after="0" w:line="240" w:lineRule="auto"/>
+              <w:rPr>
+                <w:rFonts w:ascii="Arial" w:hAnsi="Arial" w:cs="Arial"/>
+                <w:bCs/>
+                <w:lang w:val="en-US"/>
+              </w:rPr>
+            </w:pPr>
+            <w:r>
+              <w:rPr>
+                <w:rFonts w:ascii="Arial" w:hAnsi="Arial" w:cs="Arial"/>
+                <w:bCs/>
+                <w:lang w:val="en-US"/>
+              </w:rPr>
+              <w:t>data = pd.read_csv('dataset_RegresionLineal.csv')</w:t>
+            </w:r>
+          </w:p>
+          <w:p>
+            <w:pPr>
+              <w:autoSpaceDE w:val="0"/>
+              <w:autoSpaceDN w:val="0"/>
+              <w:adjustRightInd w:val="0"/>
+              <w:spacing w:after="0" w:line="240" w:lineRule="auto"/>
+              <w:rPr>
+                <w:rFonts w:ascii="Arial" w:hAnsi="Arial" w:cs="Arial"/>
+                <w:bCs/>
+                <w:lang w:val="en-US"/>
+              </w:rPr>
+            </w:pPr>
+            <w:r>
+              <w:rPr>
+                <w:rFonts w:ascii="Arial" w:hAnsi="Arial" w:cs="Arial"/>
+                <w:bCs/>
+                <w:lang w:val="en-US"/>
+              </w:rPr>
+              <w:t>data.head()</w:t>
+            </w:r>
+          </w:p>
+          <w:p>
+            <w:pPr>
+              <w:autoSpaceDE w:val="0"/>
+              <w:autoSpaceDN w:val="0"/>
+              <w:adjustRightInd w:val="0"/>
+              <w:spacing w:after="0" w:line="240" w:lineRule="auto"/>
+              <w:rPr>
+                <w:rFonts w:ascii="Arial" w:hAnsi="Arial" w:cs="Arial"/>
+                <w:bCs/>
+                <w:lang w:val="en-US"/>
+              </w:rPr>
+            </w:pPr>
+          </w:p>
+          <w:p>
+            <w:pPr>
+              <w:autoSpaceDE w:val="0"/>
+              <w:autoSpaceDN w:val="0"/>
+              <w:adjustRightInd w:val="0"/>
+              <w:spacing w:after="0" w:line="240" w:lineRule="auto"/>
+              <w:rPr>
+                <w:rFonts w:ascii="Arial" w:hAnsi="Arial" w:cs="Arial"/>
+                <w:bCs/>
+                <w:lang w:val="en-US"/>
+              </w:rPr>
+            </w:pPr>
+            <w:r>
+              <w:rPr>
+                <w:rFonts w:ascii="Arial" w:hAnsi="Arial" w:cs="Arial"/>
+                <w:bCs/>
+                <w:lang w:val="en-US"/>
+              </w:rPr>
+              <w:t>x = np.array(data['x'])</w:t>
+            </w:r>
+          </w:p>
+          <w:p>
+            <w:pPr>
+              <w:autoSpaceDE w:val="0"/>
+              <w:autoSpaceDN w:val="0"/>
+              <w:adjustRightInd w:val="0"/>
+              <w:spacing w:after="0" w:line="240" w:lineRule="auto"/>
+              <w:rPr>
+                <w:rFonts w:ascii="Arial" w:hAnsi="Arial" w:cs="Arial"/>
+                <w:bCs/>
+                <w:lang w:val="en-US"/>
+              </w:rPr>
+            </w:pPr>
+            <w:r>
+              <w:rPr>
+                <w:rFonts w:ascii="Arial" w:hAnsi="Arial" w:cs="Arial"/>
+                <w:bCs/>
+                <w:lang w:val="en-US"/>
+              </w:rPr>
+              <w:t>y = np.array(data['y'])</w:t>
+            </w:r>
+          </w:p>
+          <w:p>
+            <w:pPr>
+              <w:autoSpaceDE w:val="0"/>
+              <w:autoSpaceDN w:val="0"/>
+              <w:adjustRightInd w:val="0"/>
+              <w:spacing w:after="0" w:line="240" w:lineRule="auto"/>
+              <w:rPr>
+                <w:rFonts w:ascii="Arial" w:hAnsi="Arial" w:cs="Arial"/>
+                <w:bCs/>
+                <w:lang w:val="es-419"/>
+              </w:rPr>
+            </w:pPr>
+            <w:r>
+              <w:rPr>
+                <w:rFonts w:ascii="Arial" w:hAnsi="Arial" w:cs="Arial"/>
+                <w:bCs/>
+                <w:lang w:val="es-419"/>
+              </w:rPr>
+              <w:t>m = np.size(x)</w:t>
+            </w:r>
+          </w:p>
+          <w:p>
+            <w:pPr>
+              <w:autoSpaceDE w:val="0"/>
+              <w:autoSpaceDN w:val="0"/>
+              <w:adjustRightInd w:val="0"/>
+              <w:spacing w:after="0" w:line="240" w:lineRule="auto"/>
+              <w:rPr>
+                <w:rFonts w:ascii="Arial" w:hAnsi="Arial" w:cs="Arial"/>
+                <w:bCs/>
+                <w:lang w:val="es-419"/>
+              </w:rPr>
+            </w:pPr>
+          </w:p>
+          <w:p>
+            <w:pPr>
+              <w:autoSpaceDE w:val="0"/>
+              <w:autoSpaceDN w:val="0"/>
+              <w:adjustRightInd w:val="0"/>
+              <w:spacing w:after="0" w:line="240" w:lineRule="auto"/>
+              <w:rPr>
+                <w:rFonts w:ascii="Arial" w:hAnsi="Arial" w:cs="Arial"/>
+                <w:bCs/>
+                <w:lang w:val="es-419"/>
+              </w:rPr>
+            </w:pPr>
+            <w:r>
+              <w:rPr>
+                <w:rFonts w:ascii="Arial" w:hAnsi="Arial" w:cs="Arial"/>
+                <w:bCs/>
+                <w:lang w:val="es-419"/>
+              </w:rPr>
+              <w:t>#Graficar datos</w:t>
+            </w:r>
+          </w:p>
+          <w:p>
+            <w:pPr>
+              <w:autoSpaceDE w:val="0"/>
+              <w:autoSpaceDN w:val="0"/>
+              <w:adjustRightInd w:val="0"/>
+              <w:spacing w:after="0" w:line="240" w:lineRule="auto"/>
+              <w:rPr>
+                <w:rFonts w:ascii="Arial" w:hAnsi="Arial" w:cs="Arial"/>
+                <w:bCs/>
+                <w:lang w:val="es-419"/>
+              </w:rPr>
+            </w:pPr>
+            <w:r>
+              <w:rPr>
+                <w:rFonts w:ascii="Arial" w:hAnsi="Arial" w:cs="Arial"/>
+                <w:bCs/>
+                <w:lang w:val="es-419"/>
+              </w:rPr>
+              <w:t>def graficarDatos():</w:t>
+            </w:r>
+          </w:p>
+          <w:p>
+            <w:pPr>
+              <w:autoSpaceDE w:val="0"/>
+              <w:autoSpaceDN w:val="0"/>
+              <w:adjustRightInd w:val="0"/>
+              <w:spacing w:after="0" w:line="240" w:lineRule="auto"/>
+              <w:rPr>
+                <w:rFonts w:ascii="Arial" w:hAnsi="Arial" w:cs="Arial"/>
+                <w:bCs/>
+                <w:lang w:val="es-419"/>
+              </w:rPr>
+            </w:pPr>
+            <w:r>
+              <w:rPr>
+                <w:rFonts w:ascii="Arial" w:hAnsi="Arial" w:cs="Arial"/>
+                <w:bCs/>
+                <w:lang w:val="es-419"/>
+              </w:rPr>
+              <w:t>  plt.plot(x, y, 'o', color='w', mec='black')</w:t>
+            </w:r>
+          </w:p>
+          <w:p>
+            <w:pPr>
+              <w:autoSpaceDE w:val="0"/>
+              <w:autoSpaceDN w:val="0"/>
+              <w:adjustRightInd w:val="0"/>
+              <w:spacing w:after="0" w:line="240" w:lineRule="auto"/>
+              <w:rPr>
+                <w:rFonts w:ascii="Arial" w:hAnsi="Arial" w:cs="Arial"/>
+                <w:bCs/>
+                <w:lang w:val="es-419"/>
+              </w:rPr>
+            </w:pPr>
+            <w:r>
+              <w:rPr>
+                <w:rFonts w:ascii="Arial" w:hAnsi="Arial" w:cs="Arial"/>
+                <w:bCs/>
+                <w:lang w:val="es-419"/>
+              </w:rPr>
+              <w:lastRenderedPageBreak/>
+              <w:t>  plt.title('Grafica de dispersion')</w:t>
+            </w:r>
+          </w:p>
+          <w:p>
+            <w:pPr>
+              <w:autoSpaceDE w:val="0"/>
+              <w:autoSpaceDN w:val="0"/>
+              <w:adjustRightInd w:val="0"/>
+              <w:spacing w:after="0" w:line="240" w:lineRule="auto"/>
+              <w:rPr>
+                <w:rFonts w:ascii="Arial" w:hAnsi="Arial" w:cs="Arial"/>
+                <w:bCs/>
+                <w:lang w:val="en-US"/>
+              </w:rPr>
+            </w:pPr>
+            <w:r>
+              <w:rPr>
+                <w:rFonts w:ascii="Arial" w:hAnsi="Arial" w:cs="Arial"/>
+                <w:bCs/>
+                <w:lang w:val="es-419"/>
+              </w:rPr>
+              <w:t xml:space="preserve">  </w:t>
+            </w:r>
+            <w:r>
+              <w:rPr>
+                <w:rFonts w:ascii="Arial" w:hAnsi="Arial" w:cs="Arial"/>
+                <w:bCs/>
+                <w:lang w:val="en-US"/>
+              </w:rPr>
+              <w:t>plt.xlabel('x: area m^2')</w:t>
+            </w:r>
+          </w:p>
+          <w:p>
+            <w:pPr>
+              <w:autoSpaceDE w:val="0"/>
+              <w:autoSpaceDN w:val="0"/>
+              <w:adjustRightInd w:val="0"/>
+              <w:spacing w:after="0" w:line="240" w:lineRule="auto"/>
+              <w:rPr>
+                <w:rFonts w:ascii="Arial" w:hAnsi="Arial" w:cs="Arial"/>
+                <w:bCs/>
+                <w:lang w:val="es-419"/>
+              </w:rPr>
+            </w:pPr>
+            <w:r>
+              <w:rPr>
+                <w:rFonts w:ascii="Arial" w:hAnsi="Arial" w:cs="Arial"/>
+                <w:bCs/>
+                <w:lang w:val="en-US"/>
+              </w:rPr>
+              <w:t xml:space="preserve">  </w:t>
+            </w:r>
+            <w:r>
+              <w:rPr>
+                <w:rFonts w:ascii="Arial" w:hAnsi="Arial" w:cs="Arial"/>
+                <w:bCs/>
+                <w:lang w:val="es-419"/>
+              </w:rPr>
+              <w:t>plt.ylabel('y: precio $')</w:t>
+            </w:r>
+          </w:p>
+          <w:p>
+            <w:pPr>
+              <w:autoSpaceDE w:val="0"/>
+              <w:autoSpaceDN w:val="0"/>
+              <w:adjustRightInd w:val="0"/>
+              <w:spacing w:after="0" w:line="240" w:lineRule="auto"/>
+              <w:rPr>
+                <w:rFonts w:ascii="Arial" w:hAnsi="Arial" w:cs="Arial"/>
+                <w:bCs/>
+                <w:lang w:val="es-419"/>
+              </w:rPr>
+            </w:pPr>
+          </w:p>
+          <w:p>
+            <w:pPr>
+              <w:autoSpaceDE w:val="0"/>
+              <w:autoSpaceDN w:val="0"/>
+              <w:adjustRightInd w:val="0"/>
+              <w:spacing w:after="0" w:line="240" w:lineRule="auto"/>
+              <w:rPr>
+                <w:rFonts w:ascii="Arial" w:hAnsi="Arial" w:cs="Arial"/>
+                <w:bCs/>
+                <w:lang w:val="es-419"/>
+              </w:rPr>
+            </w:pPr>
+            <w:r>
+              <w:rPr>
+                <w:rFonts w:ascii="Arial" w:hAnsi="Arial" w:cs="Arial"/>
+                <w:bCs/>
+                <w:lang w:val="es-419"/>
+              </w:rPr>
+              <w:t>graficarDatos()</w:t>
+            </w:r>
+          </w:p>
+          <w:p>
+            <w:pPr>
+              <w:autoSpaceDE w:val="0"/>
+              <w:autoSpaceDN w:val="0"/>
+              <w:adjustRightInd w:val="0"/>
+              <w:spacing w:after="0" w:line="240" w:lineRule="auto"/>
+              <w:rPr>
+                <w:rFonts w:ascii="Arial" w:hAnsi="Arial" w:cs="Arial"/>
+                <w:bCs/>
+                <w:lang w:val="es-419"/>
+              </w:rPr>
+            </w:pPr>
+            <w:r>
+              <w:rPr>
+                <w:rFonts w:ascii="Arial" w:hAnsi="Arial" w:cs="Arial"/>
+                <w:bCs/>
+                <w:lang w:val="es-419"/>
+              </w:rPr>
+              <w:t>plt.show()</w:t>
+            </w:r>
+          </w:p>
+          <w:p>
+            <w:pPr>
+              <w:autoSpaceDE w:val="0"/>
+              <w:autoSpaceDN w:val="0"/>
+              <w:adjustRightInd w:val="0"/>
+              <w:spacing w:after="0" w:line="240" w:lineRule="auto"/>
+              <w:rPr>
+                <w:rFonts w:ascii="Arial" w:hAnsi="Arial" w:cs="Arial"/>
+                <w:bCs/>
+                <w:lang w:val="es-419"/>
+              </w:rPr>
+            </w:pPr>
+          </w:p>
+          <w:p>
+            <w:pPr>
+              <w:autoSpaceDE w:val="0"/>
+              <w:autoSpaceDN w:val="0"/>
+              <w:adjustRightInd w:val="0"/>
+              <w:spacing w:after="0" w:line="240" w:lineRule="auto"/>
+              <w:rPr>
+                <w:rFonts w:ascii="Arial" w:hAnsi="Arial" w:cs="Arial"/>
+                <w:bCs/>
+                <w:lang w:val="es-419"/>
+              </w:rPr>
+            </w:pPr>
+            <w:r>
+              <w:rPr>
+                <w:rFonts w:ascii="Arial" w:hAnsi="Arial" w:cs="Arial"/>
+                <w:bCs/>
+                <w:lang w:val="es-419"/>
+              </w:rPr>
+              <w:t>#Parametros Iniciales</w:t>
+            </w:r>
+          </w:p>
+          <w:p>
+            <w:pPr>
+              <w:autoSpaceDE w:val="0"/>
+              <w:autoSpaceDN w:val="0"/>
+              <w:adjustRightInd w:val="0"/>
+              <w:spacing w:after="0" w:line="240" w:lineRule="auto"/>
+              <w:rPr>
+                <w:rFonts w:ascii="Arial" w:hAnsi="Arial" w:cs="Arial"/>
+                <w:bCs/>
+                <w:lang w:val="es-419"/>
+              </w:rPr>
+            </w:pPr>
+            <w:r>
+              <w:rPr>
+                <w:rFonts w:ascii="Arial" w:hAnsi="Arial" w:cs="Arial"/>
+                <w:bCs/>
+                <w:lang w:val="es-419"/>
+              </w:rPr>
+              <w:t>a0 = 0</w:t>
+            </w:r>
+          </w:p>
+          <w:p>
+            <w:pPr>
+              <w:autoSpaceDE w:val="0"/>
+              <w:autoSpaceDN w:val="0"/>
+              <w:adjustRightInd w:val="0"/>
+              <w:spacing w:after="0" w:line="240" w:lineRule="auto"/>
+              <w:rPr>
+                <w:rFonts w:ascii="Arial" w:hAnsi="Arial" w:cs="Arial"/>
+                <w:bCs/>
+                <w:lang w:val="es-419"/>
+              </w:rPr>
+            </w:pPr>
+            <w:r>
+              <w:rPr>
+                <w:rFonts w:ascii="Arial" w:hAnsi="Arial" w:cs="Arial"/>
+                <w:bCs/>
+                <w:lang w:val="es-419"/>
+              </w:rPr>
+              <w:t>a1 = 0</w:t>
+            </w:r>
+          </w:p>
+          <w:p>
+            <w:pPr>
+              <w:autoSpaceDE w:val="0"/>
+              <w:autoSpaceDN w:val="0"/>
+              <w:adjustRightInd w:val="0"/>
+              <w:spacing w:after="0" w:line="240" w:lineRule="auto"/>
+              <w:rPr>
+                <w:rFonts w:ascii="Arial" w:hAnsi="Arial" w:cs="Arial"/>
+                <w:bCs/>
+                <w:lang w:val="es-419"/>
+              </w:rPr>
+            </w:pPr>
+            <w:r>
+              <w:rPr>
+                <w:rFonts w:ascii="Arial" w:hAnsi="Arial" w:cs="Arial"/>
+                <w:bCs/>
+                <w:lang w:val="es-419"/>
+              </w:rPr>
+              <w:t>beta = 0.024</w:t>
+            </w:r>
+          </w:p>
+          <w:p>
+            <w:pPr>
+              <w:autoSpaceDE w:val="0"/>
+              <w:autoSpaceDN w:val="0"/>
+              <w:adjustRightInd w:val="0"/>
+              <w:spacing w:after="0" w:line="240" w:lineRule="auto"/>
+              <w:rPr>
+                <w:rFonts w:ascii="Arial" w:hAnsi="Arial" w:cs="Arial"/>
+                <w:bCs/>
+                <w:lang w:val="es-419"/>
+              </w:rPr>
+            </w:pPr>
+            <w:r>
+              <w:rPr>
+                <w:rFonts w:ascii="Arial" w:hAnsi="Arial" w:cs="Arial"/>
+                <w:bCs/>
+                <w:lang w:val="es-419"/>
+              </w:rPr>
+              <w:t>iteracionesMax = 10000</w:t>
+            </w:r>
+          </w:p>
+          <w:p>
+            <w:pPr>
+              <w:autoSpaceDE w:val="0"/>
+              <w:autoSpaceDN w:val="0"/>
+              <w:adjustRightInd w:val="0"/>
+              <w:spacing w:after="0" w:line="240" w:lineRule="auto"/>
+              <w:rPr>
+                <w:rFonts w:ascii="Arial" w:hAnsi="Arial" w:cs="Arial"/>
+                <w:bCs/>
+                <w:lang w:val="es-419"/>
+              </w:rPr>
+            </w:pPr>
+            <w:r>
+              <w:rPr>
+                <w:rFonts w:ascii="Arial" w:hAnsi="Arial" w:cs="Arial"/>
+                <w:bCs/>
+                <w:lang w:val="es-419"/>
+              </w:rPr>
+              <w:t>iteracion = 0</w:t>
+            </w:r>
+          </w:p>
+          <w:p>
+            <w:pPr>
+              <w:autoSpaceDE w:val="0"/>
+              <w:autoSpaceDN w:val="0"/>
+              <w:adjustRightInd w:val="0"/>
+              <w:spacing w:after="0" w:line="240" w:lineRule="auto"/>
+              <w:rPr>
+                <w:rFonts w:ascii="Arial" w:hAnsi="Arial" w:cs="Arial"/>
+                <w:bCs/>
+                <w:lang w:val="es-419"/>
+              </w:rPr>
+            </w:pPr>
+          </w:p>
+          <w:p>
+            <w:pPr>
+              <w:autoSpaceDE w:val="0"/>
+              <w:autoSpaceDN w:val="0"/>
+              <w:adjustRightInd w:val="0"/>
+              <w:spacing w:after="0" w:line="240" w:lineRule="auto"/>
+              <w:rPr>
+                <w:rFonts w:ascii="Arial" w:hAnsi="Arial" w:cs="Arial"/>
+                <w:bCs/>
+                <w:lang w:val="es-419"/>
+              </w:rPr>
+            </w:pPr>
+            <w:r>
+              <w:rPr>
+                <w:rFonts w:ascii="Arial" w:hAnsi="Arial" w:cs="Arial"/>
+                <w:bCs/>
+                <w:lang w:val="es-419"/>
+              </w:rPr>
+              <w:t>#Calcular hipotesis inicial</w:t>
+            </w:r>
+          </w:p>
+          <w:p>
+            <w:pPr>
+              <w:autoSpaceDE w:val="0"/>
+              <w:autoSpaceDN w:val="0"/>
+              <w:adjustRightInd w:val="0"/>
+              <w:spacing w:after="0" w:line="240" w:lineRule="auto"/>
+              <w:rPr>
+                <w:rFonts w:ascii="Arial" w:hAnsi="Arial" w:cs="Arial"/>
+                <w:bCs/>
+                <w:lang w:val="es-419"/>
+              </w:rPr>
+            </w:pPr>
+            <w:r>
+              <w:rPr>
+                <w:rFonts w:ascii="Arial" w:hAnsi="Arial" w:cs="Arial"/>
+                <w:bCs/>
+                <w:lang w:val="es-419"/>
+              </w:rPr>
+              <w:t>h = a0 + a1 * x</w:t>
+            </w:r>
+          </w:p>
+          <w:p>
+            <w:pPr>
+              <w:autoSpaceDE w:val="0"/>
+              <w:autoSpaceDN w:val="0"/>
+              <w:adjustRightInd w:val="0"/>
+              <w:spacing w:after="0" w:line="240" w:lineRule="auto"/>
+              <w:rPr>
+                <w:rFonts w:ascii="Arial" w:hAnsi="Arial" w:cs="Arial"/>
+                <w:bCs/>
+                <w:lang w:val="es-419"/>
+              </w:rPr>
+            </w:pPr>
+          </w:p>
+          <w:p>
+            <w:pPr>
+              <w:autoSpaceDE w:val="0"/>
+              <w:autoSpaceDN w:val="0"/>
+              <w:adjustRightInd w:val="0"/>
+              <w:spacing w:after="0" w:line="240" w:lineRule="auto"/>
+              <w:rPr>
+                <w:rFonts w:ascii="Arial" w:hAnsi="Arial" w:cs="Arial"/>
+                <w:bCs/>
+                <w:lang w:val="es-419"/>
+              </w:rPr>
+            </w:pPr>
+            <w:r>
+              <w:rPr>
+                <w:rFonts w:ascii="Arial" w:hAnsi="Arial" w:cs="Arial"/>
+                <w:bCs/>
+                <w:lang w:val="es-419"/>
+              </w:rPr>
+              <w:t>graficarDatos()</w:t>
+            </w:r>
+          </w:p>
+          <w:p>
+            <w:pPr>
+              <w:autoSpaceDE w:val="0"/>
+              <w:autoSpaceDN w:val="0"/>
+              <w:adjustRightInd w:val="0"/>
+              <w:spacing w:after="0" w:line="240" w:lineRule="auto"/>
+              <w:rPr>
+                <w:rFonts w:ascii="Arial" w:hAnsi="Arial" w:cs="Arial"/>
+                <w:bCs/>
+                <w:lang w:val="es-419"/>
+              </w:rPr>
+            </w:pPr>
+          </w:p>
+          <w:p>
+            <w:pPr>
+              <w:autoSpaceDE w:val="0"/>
+              <w:autoSpaceDN w:val="0"/>
+              <w:adjustRightInd w:val="0"/>
+              <w:spacing w:after="0" w:line="240" w:lineRule="auto"/>
+              <w:rPr>
+                <w:rFonts w:ascii="Arial" w:hAnsi="Arial" w:cs="Arial"/>
+                <w:bCs/>
+                <w:lang w:val="en-US"/>
+              </w:rPr>
+            </w:pPr>
+            <w:r>
+              <w:rPr>
+                <w:rFonts w:ascii="Arial" w:hAnsi="Arial" w:cs="Arial"/>
+                <w:bCs/>
+                <w:lang w:val="en-US"/>
+              </w:rPr>
+              <w:t>plt.plot(x, h, color='r')</w:t>
+            </w:r>
+          </w:p>
+          <w:p>
+            <w:pPr>
+              <w:autoSpaceDE w:val="0"/>
+              <w:autoSpaceDN w:val="0"/>
+              <w:adjustRightInd w:val="0"/>
+              <w:spacing w:after="0" w:line="240" w:lineRule="auto"/>
+              <w:rPr>
+                <w:rFonts w:ascii="Arial" w:hAnsi="Arial" w:cs="Arial"/>
+                <w:bCs/>
+                <w:lang w:val="es-419"/>
+              </w:rPr>
+            </w:pPr>
+            <w:r>
+              <w:rPr>
+                <w:rFonts w:ascii="Arial" w:hAnsi="Arial" w:cs="Arial"/>
+                <w:bCs/>
+                <w:lang w:val="es-419"/>
+              </w:rPr>
+              <w:t>plt.show()</w:t>
+            </w:r>
+          </w:p>
+          <w:p>
+            <w:pPr>
+              <w:autoSpaceDE w:val="0"/>
+              <w:autoSpaceDN w:val="0"/>
+              <w:adjustRightInd w:val="0"/>
+              <w:spacing w:after="0" w:line="240" w:lineRule="auto"/>
+              <w:rPr>
+                <w:rFonts w:ascii="Arial" w:hAnsi="Arial" w:cs="Arial"/>
+                <w:bCs/>
+                <w:lang w:val="es-419"/>
+              </w:rPr>
+            </w:pPr>
+          </w:p>
+          <w:p>
+            <w:pPr>
+              <w:autoSpaceDE w:val="0"/>
+              <w:autoSpaceDN w:val="0"/>
+              <w:adjustRightInd w:val="0"/>
+              <w:spacing w:after="0" w:line="240" w:lineRule="auto"/>
+              <w:rPr>
+                <w:rFonts w:ascii="Arial" w:hAnsi="Arial" w:cs="Arial"/>
+                <w:bCs/>
+                <w:lang w:val="es-419"/>
+              </w:rPr>
+            </w:pPr>
+            <w:r>
+              <w:rPr>
+                <w:rFonts w:ascii="Arial" w:hAnsi="Arial" w:cs="Arial"/>
+                <w:bCs/>
+                <w:lang w:val="es-419"/>
+              </w:rPr>
+              <w:t>#Entrenamiento</w:t>
+            </w:r>
+          </w:p>
+          <w:p>
+            <w:pPr>
+              <w:autoSpaceDE w:val="0"/>
+              <w:autoSpaceDN w:val="0"/>
+              <w:adjustRightInd w:val="0"/>
+              <w:spacing w:after="0" w:line="240" w:lineRule="auto"/>
+              <w:rPr>
+                <w:rFonts w:ascii="Arial" w:hAnsi="Arial" w:cs="Arial"/>
+                <w:bCs/>
+                <w:lang w:val="es-419"/>
+              </w:rPr>
+            </w:pPr>
+            <w:r>
+              <w:rPr>
+                <w:rFonts w:ascii="Arial" w:hAnsi="Arial" w:cs="Arial"/>
+                <w:bCs/>
+                <w:lang w:val="es-419"/>
+              </w:rPr>
+              <w:t>convergencia = np.zeros(iteracionesMax)</w:t>
+            </w:r>
+          </w:p>
+          <w:p>
+            <w:pPr>
+              <w:autoSpaceDE w:val="0"/>
+              <w:autoSpaceDN w:val="0"/>
+              <w:adjustRightInd w:val="0"/>
+              <w:spacing w:after="0" w:line="240" w:lineRule="auto"/>
+              <w:rPr>
+                <w:rFonts w:ascii="Arial" w:hAnsi="Arial" w:cs="Arial"/>
+                <w:bCs/>
+                <w:lang w:val="es-419"/>
+              </w:rPr>
+            </w:pPr>
+            <w:r>
+              <w:rPr>
+                <w:rFonts w:ascii="Arial" w:hAnsi="Arial" w:cs="Arial"/>
+                <w:bCs/>
+                <w:lang w:val="es-419"/>
+              </w:rPr>
+              <w:t>while iteracion &lt; iteracionesMax:</w:t>
+            </w:r>
+          </w:p>
+          <w:p>
+            <w:pPr>
+              <w:autoSpaceDE w:val="0"/>
+              <w:autoSpaceDN w:val="0"/>
+              <w:adjustRightInd w:val="0"/>
+              <w:spacing w:after="0" w:line="240" w:lineRule="auto"/>
+              <w:rPr>
+                <w:rFonts w:ascii="Arial" w:hAnsi="Arial" w:cs="Arial"/>
+                <w:bCs/>
+                <w:lang w:val="es-419"/>
+              </w:rPr>
+            </w:pPr>
+            <w:r>
+              <w:rPr>
+                <w:rFonts w:ascii="Arial" w:hAnsi="Arial" w:cs="Arial"/>
+                <w:bCs/>
+                <w:lang w:val="es-419"/>
+              </w:rPr>
+              <w:t>  a0 = a0 - beta * (1/m) * np.sum(h - y)</w:t>
+            </w:r>
+          </w:p>
+          <w:p>
+            <w:pPr>
+              <w:autoSpaceDE w:val="0"/>
+              <w:autoSpaceDN w:val="0"/>
+              <w:adjustRightInd w:val="0"/>
+              <w:spacing w:after="0" w:line="240" w:lineRule="auto"/>
+              <w:rPr>
+                <w:rFonts w:ascii="Arial" w:hAnsi="Arial" w:cs="Arial"/>
+                <w:bCs/>
+                <w:lang w:val="es-419"/>
+              </w:rPr>
+            </w:pPr>
+            <w:r>
+              <w:rPr>
+                <w:rFonts w:ascii="Arial" w:hAnsi="Arial" w:cs="Arial"/>
+                <w:bCs/>
+                <w:lang w:val="es-419"/>
+              </w:rPr>
+              <w:t>  a1 = a1 - beta * (1/m) * np.sum((h - y) * x)</w:t>
+            </w:r>
+          </w:p>
+          <w:p>
+            <w:pPr>
+              <w:autoSpaceDE w:val="0"/>
+              <w:autoSpaceDN w:val="0"/>
+              <w:adjustRightInd w:val="0"/>
+              <w:spacing w:after="0" w:line="240" w:lineRule="auto"/>
+              <w:rPr>
+                <w:rFonts w:ascii="Arial" w:hAnsi="Arial" w:cs="Arial"/>
+                <w:bCs/>
+                <w:lang w:val="en-US"/>
+              </w:rPr>
+            </w:pPr>
+            <w:r>
+              <w:rPr>
+                <w:rFonts w:ascii="Arial" w:hAnsi="Arial" w:cs="Arial"/>
+                <w:bCs/>
+                <w:lang w:val="es-419"/>
+              </w:rPr>
+              <w:t xml:space="preserve">  </w:t>
+            </w:r>
+            <w:r>
+              <w:rPr>
+                <w:rFonts w:ascii="Arial" w:hAnsi="Arial" w:cs="Arial"/>
+                <w:bCs/>
+                <w:lang w:val="en-US"/>
+              </w:rPr>
+              <w:t>h = a0 + a1 * x</w:t>
+            </w:r>
+          </w:p>
+          <w:p>
+            <w:pPr>
+              <w:autoSpaceDE w:val="0"/>
+              <w:autoSpaceDN w:val="0"/>
+              <w:adjustRightInd w:val="0"/>
+              <w:spacing w:after="0" w:line="240" w:lineRule="auto"/>
+              <w:rPr>
+                <w:rFonts w:ascii="Arial" w:hAnsi="Arial" w:cs="Arial"/>
+                <w:bCs/>
+                <w:lang w:val="en-US"/>
+              </w:rPr>
+            </w:pPr>
+            <w:r>
+              <w:rPr>
+                <w:rFonts w:ascii="Arial" w:hAnsi="Arial" w:cs="Arial"/>
+                <w:bCs/>
+                <w:lang w:val="en-US"/>
+              </w:rPr>
+              <w:t>  J = (1 / 2 * m) * np.sum(np.square(h - y))</w:t>
+            </w:r>
+          </w:p>
+          <w:p>
+            <w:pPr>
+              <w:autoSpaceDE w:val="0"/>
+              <w:autoSpaceDN w:val="0"/>
+              <w:adjustRightInd w:val="0"/>
+              <w:spacing w:after="0" w:line="240" w:lineRule="auto"/>
+              <w:rPr>
+                <w:rFonts w:ascii="Arial" w:hAnsi="Arial" w:cs="Arial"/>
+                <w:bCs/>
+                <w:lang w:val="es-419"/>
+              </w:rPr>
+            </w:pPr>
+            <w:r>
+              <w:rPr>
+                <w:rFonts w:ascii="Arial" w:hAnsi="Arial" w:cs="Arial"/>
+                <w:bCs/>
+                <w:lang w:val="en-US"/>
+              </w:rPr>
+              <w:t xml:space="preserve">  </w:t>
+            </w:r>
+            <w:r>
+              <w:rPr>
+                <w:rFonts w:ascii="Arial" w:hAnsi="Arial" w:cs="Arial"/>
+                <w:bCs/>
+                <w:lang w:val="es-419"/>
+              </w:rPr>
+              <w:t>convergencia[iteracion] = J</w:t>
+            </w:r>
+          </w:p>
+          <w:p>
+            <w:pPr>
+              <w:autoSpaceDE w:val="0"/>
+              <w:autoSpaceDN w:val="0"/>
+              <w:adjustRightInd w:val="0"/>
+              <w:spacing w:after="0" w:line="240" w:lineRule="auto"/>
+              <w:rPr>
+                <w:rFonts w:ascii="Arial" w:hAnsi="Arial" w:cs="Arial"/>
+                <w:bCs/>
+                <w:lang w:val="es-419"/>
+              </w:rPr>
+            </w:pPr>
+            <w:r>
+              <w:rPr>
+                <w:rFonts w:ascii="Arial" w:hAnsi="Arial" w:cs="Arial"/>
+                <w:bCs/>
+                <w:lang w:val="es-419"/>
+              </w:rPr>
+              <w:t>  iteracion += 1</w:t>
+            </w:r>
+          </w:p>
+          <w:p>
+            <w:pPr>
+              <w:autoSpaceDE w:val="0"/>
+              <w:autoSpaceDN w:val="0"/>
+              <w:adjustRightInd w:val="0"/>
+              <w:spacing w:after="0" w:line="240" w:lineRule="auto"/>
+              <w:rPr>
+                <w:rFonts w:ascii="Arial" w:hAnsi="Arial" w:cs="Arial"/>
+                <w:bCs/>
+                <w:lang w:val="es-419"/>
+              </w:rPr>
+            </w:pPr>
+          </w:p>
+          <w:p>
+            <w:pPr>
+              <w:autoSpaceDE w:val="0"/>
+              <w:autoSpaceDN w:val="0"/>
+              <w:adjustRightInd w:val="0"/>
+              <w:spacing w:after="0" w:line="240" w:lineRule="auto"/>
+              <w:rPr>
+                <w:rFonts w:ascii="Arial" w:hAnsi="Arial" w:cs="Arial"/>
+                <w:bCs/>
+                <w:lang w:val="es-419"/>
+              </w:rPr>
+            </w:pPr>
+            <w:r>
+              <w:rPr>
+                <w:rFonts w:ascii="Arial" w:hAnsi="Arial" w:cs="Arial"/>
+                <w:bCs/>
+                <w:lang w:val="es-419"/>
+              </w:rPr>
+              <w:t># Graficar convergencia</w:t>
+            </w:r>
+          </w:p>
+          <w:p>
+            <w:pPr>
+              <w:autoSpaceDE w:val="0"/>
+              <w:autoSpaceDN w:val="0"/>
+              <w:adjustRightInd w:val="0"/>
+              <w:spacing w:after="0" w:line="240" w:lineRule="auto"/>
+              <w:rPr>
+                <w:rFonts w:ascii="Arial" w:hAnsi="Arial" w:cs="Arial"/>
+                <w:bCs/>
+                <w:lang w:val="es-419"/>
+              </w:rPr>
+            </w:pPr>
+            <w:r>
+              <w:rPr>
+                <w:rFonts w:ascii="Arial" w:hAnsi="Arial" w:cs="Arial"/>
+                <w:bCs/>
+                <w:lang w:val="es-419"/>
+              </w:rPr>
+              <w:t>plt.plot(convergencia)</w:t>
+            </w:r>
+          </w:p>
+          <w:p>
+            <w:pPr>
+              <w:autoSpaceDE w:val="0"/>
+              <w:autoSpaceDN w:val="0"/>
+              <w:adjustRightInd w:val="0"/>
+              <w:spacing w:after="0" w:line="240" w:lineRule="auto"/>
+              <w:rPr>
+                <w:rFonts w:ascii="Arial" w:hAnsi="Arial" w:cs="Arial"/>
+                <w:bCs/>
+                <w:lang w:val="es-419"/>
+              </w:rPr>
+            </w:pPr>
+            <w:r>
+              <w:rPr>
+                <w:rFonts w:ascii="Arial" w:hAnsi="Arial" w:cs="Arial"/>
+                <w:bCs/>
+                <w:lang w:val="es-419"/>
+              </w:rPr>
+              <w:t>plt.title('Grafica de Convergencia')</w:t>
+            </w:r>
+          </w:p>
+          <w:p>
+            <w:pPr>
+              <w:autoSpaceDE w:val="0"/>
+              <w:autoSpaceDN w:val="0"/>
+              <w:adjustRightInd w:val="0"/>
+              <w:spacing w:after="0" w:line="240" w:lineRule="auto"/>
+              <w:rPr>
+                <w:rFonts w:ascii="Arial" w:hAnsi="Arial" w:cs="Arial"/>
+                <w:bCs/>
+                <w:lang w:val="es-419"/>
+              </w:rPr>
+            </w:pPr>
+            <w:r>
+              <w:rPr>
+                <w:rFonts w:ascii="Arial" w:hAnsi="Arial" w:cs="Arial"/>
+                <w:bCs/>
+                <w:lang w:val="es-419"/>
+              </w:rPr>
+              <w:t>plt.xlabel('Iteraciones')</w:t>
+            </w:r>
+          </w:p>
+          <w:p>
+            <w:pPr>
+              <w:autoSpaceDE w:val="0"/>
+              <w:autoSpaceDN w:val="0"/>
+              <w:adjustRightInd w:val="0"/>
+              <w:spacing w:after="0" w:line="240" w:lineRule="auto"/>
+              <w:rPr>
+                <w:rFonts w:ascii="Arial" w:hAnsi="Arial" w:cs="Arial"/>
+                <w:bCs/>
+                <w:lang w:val="es-419"/>
+              </w:rPr>
+            </w:pPr>
+            <w:r>
+              <w:rPr>
+                <w:rFonts w:ascii="Arial" w:hAnsi="Arial" w:cs="Arial"/>
+                <w:bCs/>
+                <w:lang w:val="es-419"/>
+              </w:rPr>
+              <w:t>plt.ylabel('Costo')</w:t>
+            </w:r>
+          </w:p>
+          <w:p>
+            <w:pPr>
+              <w:autoSpaceDE w:val="0"/>
+              <w:autoSpaceDN w:val="0"/>
+              <w:adjustRightInd w:val="0"/>
+              <w:spacing w:after="0" w:line="240" w:lineRule="auto"/>
+              <w:rPr>
+                <w:rFonts w:ascii="Arial" w:hAnsi="Arial" w:cs="Arial"/>
+                <w:bCs/>
+                <w:lang w:val="es-419"/>
+              </w:rPr>
+            </w:pPr>
+            <w:r>
+              <w:rPr>
+                <w:rFonts w:ascii="Arial" w:hAnsi="Arial" w:cs="Arial"/>
+                <w:bCs/>
+                <w:lang w:val="es-419"/>
+              </w:rPr>
+              <w:t>plt.show()</w:t>
+            </w:r>
+          </w:p>
+          <w:p>
+            <w:pPr>
+              <w:autoSpaceDE w:val="0"/>
+              <w:autoSpaceDN w:val="0"/>
+              <w:adjustRightInd w:val="0"/>
+              <w:spacing w:after="0" w:line="240" w:lineRule="auto"/>
+              <w:rPr>
+                <w:rFonts w:ascii="Arial" w:hAnsi="Arial" w:cs="Arial"/>
+                <w:bCs/>
+                <w:lang w:val="es-419"/>
+              </w:rPr>
+            </w:pPr>
+          </w:p>
+          <w:p>
+            <w:pPr>
+              <w:autoSpaceDE w:val="0"/>
+              <w:autoSpaceDN w:val="0"/>
+              <w:adjustRightInd w:val="0"/>
+              <w:spacing w:after="0" w:line="240" w:lineRule="auto"/>
+              <w:rPr>
+                <w:rFonts w:ascii="Arial" w:hAnsi="Arial" w:cs="Arial"/>
+                <w:bCs/>
+                <w:lang w:val="es-419"/>
+              </w:rPr>
+            </w:pPr>
+            <w:r>
+              <w:rPr>
+                <w:rFonts w:ascii="Arial" w:hAnsi="Arial" w:cs="Arial"/>
+                <w:bCs/>
+                <w:lang w:val="es-419"/>
+              </w:rPr>
+              <w:t># Modelo final</w:t>
+            </w:r>
+          </w:p>
+          <w:p>
+            <w:pPr>
+              <w:autoSpaceDE w:val="0"/>
+              <w:autoSpaceDN w:val="0"/>
+              <w:adjustRightInd w:val="0"/>
+              <w:spacing w:after="0" w:line="240" w:lineRule="auto"/>
+              <w:rPr>
+                <w:rFonts w:ascii="Arial" w:hAnsi="Arial" w:cs="Arial"/>
+                <w:bCs/>
+                <w:lang w:val="es-419"/>
+              </w:rPr>
+            </w:pPr>
+          </w:p>
+          <w:p>
+            <w:pPr>
+              <w:autoSpaceDE w:val="0"/>
+              <w:autoSpaceDN w:val="0"/>
+              <w:adjustRightInd w:val="0"/>
+              <w:spacing w:after="0" w:line="240" w:lineRule="auto"/>
+              <w:rPr>
+                <w:rFonts w:ascii="Arial" w:hAnsi="Arial" w:cs="Arial"/>
+                <w:bCs/>
+                <w:lang w:val="es-419"/>
+              </w:rPr>
+            </w:pPr>
+            <w:r>
+              <w:rPr>
+                <w:rFonts w:ascii="Arial" w:hAnsi="Arial" w:cs="Arial"/>
+                <w:bCs/>
+                <w:lang w:val="es-419"/>
+              </w:rPr>
+              <w:t>#Hipotesis final</w:t>
+            </w:r>
+          </w:p>
+          <w:p>
+            <w:pPr>
+              <w:autoSpaceDE w:val="0"/>
+              <w:autoSpaceDN w:val="0"/>
+              <w:adjustRightInd w:val="0"/>
+              <w:spacing w:after="0" w:line="240" w:lineRule="auto"/>
+              <w:rPr>
+                <w:rFonts w:ascii="Arial" w:hAnsi="Arial" w:cs="Arial"/>
+                <w:bCs/>
+                <w:lang w:val="es-419"/>
+              </w:rPr>
+            </w:pPr>
+            <w:r>
+              <w:rPr>
+                <w:rFonts w:ascii="Arial" w:hAnsi="Arial" w:cs="Arial"/>
+                <w:bCs/>
+                <w:lang w:val="es-419"/>
+              </w:rPr>
+              <w:t>h = a0 + a1 * x</w:t>
+            </w:r>
+          </w:p>
+          <w:p>
+            <w:pPr>
+              <w:autoSpaceDE w:val="0"/>
+              <w:autoSpaceDN w:val="0"/>
+              <w:adjustRightInd w:val="0"/>
+              <w:spacing w:after="0" w:line="240" w:lineRule="auto"/>
+              <w:rPr>
+                <w:rFonts w:ascii="Arial" w:hAnsi="Arial" w:cs="Arial"/>
+                <w:bCs/>
+                <w:lang w:val="es-419"/>
+              </w:rPr>
+            </w:pPr>
+          </w:p>
+          <w:p>
+            <w:pPr>
+              <w:autoSpaceDE w:val="0"/>
+              <w:autoSpaceDN w:val="0"/>
+              <w:adjustRightInd w:val="0"/>
+              <w:spacing w:after="0" w:line="240" w:lineRule="auto"/>
+              <w:rPr>
+                <w:rFonts w:ascii="Arial" w:hAnsi="Arial" w:cs="Arial"/>
+                <w:bCs/>
+                <w:lang w:val="es-419"/>
+              </w:rPr>
+            </w:pPr>
+            <w:r>
+              <w:rPr>
+                <w:rFonts w:ascii="Arial" w:hAnsi="Arial" w:cs="Arial"/>
+                <w:bCs/>
+                <w:lang w:val="es-419"/>
+              </w:rPr>
+              <w:t>#Graficar datos finales o modelo final</w:t>
+            </w:r>
+          </w:p>
+          <w:p>
+            <w:pPr>
+              <w:autoSpaceDE w:val="0"/>
+              <w:autoSpaceDN w:val="0"/>
+              <w:adjustRightInd w:val="0"/>
+              <w:spacing w:after="0" w:line="240" w:lineRule="auto"/>
+              <w:rPr>
+                <w:rFonts w:ascii="Arial" w:hAnsi="Arial" w:cs="Arial"/>
+                <w:bCs/>
+                <w:lang w:val="es-419"/>
+              </w:rPr>
+            </w:pPr>
+            <w:r>
+              <w:rPr>
+                <w:rFonts w:ascii="Arial" w:hAnsi="Arial" w:cs="Arial"/>
+                <w:bCs/>
+                <w:lang w:val="es-419"/>
+              </w:rPr>
+              <w:t>graficarDatos()</w:t>
+            </w:r>
+          </w:p>
+          <w:p>
+            <w:pPr>
+              <w:autoSpaceDE w:val="0"/>
+              <w:autoSpaceDN w:val="0"/>
+              <w:adjustRightInd w:val="0"/>
+              <w:spacing w:after="0" w:line="240" w:lineRule="auto"/>
+              <w:rPr>
+                <w:rFonts w:ascii="Arial" w:hAnsi="Arial" w:cs="Arial"/>
+                <w:bCs/>
+                <w:lang w:val="es-419"/>
+              </w:rPr>
+            </w:pPr>
+          </w:p>
+          <w:p>
+            <w:pPr>
+              <w:autoSpaceDE w:val="0"/>
+              <w:autoSpaceDN w:val="0"/>
+              <w:adjustRightInd w:val="0"/>
+              <w:spacing w:after="0" w:line="240" w:lineRule="auto"/>
+              <w:rPr>
+                <w:rFonts w:ascii="Arial" w:hAnsi="Arial" w:cs="Arial"/>
+                <w:bCs/>
+                <w:lang w:val="es-419"/>
+              </w:rPr>
+            </w:pPr>
+            <w:r>
+              <w:rPr>
+                <w:rFonts w:ascii="Arial" w:hAnsi="Arial" w:cs="Arial"/>
+                <w:bCs/>
+                <w:lang w:val="es-419"/>
+              </w:rPr>
+              <w:t>plt.plot(x, h, color='r')</w:t>
+            </w:r>
+          </w:p>
+          <w:p>
+            <w:pPr>
+              <w:autoSpaceDE w:val="0"/>
+              <w:autoSpaceDN w:val="0"/>
+              <w:adjustRightInd w:val="0"/>
+              <w:spacing w:after="0" w:line="240" w:lineRule="auto"/>
+              <w:rPr>
+                <w:rFonts w:ascii="Arial" w:hAnsi="Arial" w:cs="Arial"/>
+                <w:bCs/>
+                <w:lang w:val="es-419"/>
+              </w:rPr>
+            </w:pPr>
+            <w:r>
+              <w:rPr>
+                <w:rFonts w:ascii="Arial" w:hAnsi="Arial" w:cs="Arial"/>
+                <w:bCs/>
+                <w:lang w:val="es-419"/>
+              </w:rPr>
+              <w:t>plt.show()</w:t>
+            </w:r>
+          </w:p>
+          <w:p>
+            <w:pPr>
+              <w:autoSpaceDE w:val="0"/>
+              <w:autoSpaceDN w:val="0"/>
+              <w:adjustRightInd w:val="0"/>
+              <w:spacing w:after="0" w:line="240" w:lineRule="auto"/>
+              <w:rPr>
+                <w:rFonts w:ascii="Arial" w:hAnsi="Arial" w:cs="Arial"/>
+                <w:bCs/>
+                <w:lang w:val="es-419"/>
+              </w:rPr>
+            </w:pPr>
+          </w:p>
+          <w:p>
+            <w:pPr>
+              <w:autoSpaceDE w:val="0"/>
+              <w:autoSpaceDN w:val="0"/>
+              <w:adjustRightInd w:val="0"/>
+              <w:spacing w:after="0" w:line="240" w:lineRule="auto"/>
+              <w:rPr>
+                <w:rFonts w:ascii="Arial" w:hAnsi="Arial" w:cs="Arial"/>
+                <w:bCs/>
+                <w:lang w:val="es-419"/>
+              </w:rPr>
+            </w:pPr>
+            <w:r>
+              <w:rPr>
+                <w:rFonts w:ascii="Arial" w:hAnsi="Arial" w:cs="Arial"/>
+                <w:bCs/>
+                <w:lang w:val="es-419"/>
+              </w:rPr>
+              <w:t># Resultados</w:t>
+            </w:r>
+          </w:p>
+          <w:p>
+            <w:pPr>
+              <w:autoSpaceDE w:val="0"/>
+              <w:autoSpaceDN w:val="0"/>
+              <w:adjustRightInd w:val="0"/>
+              <w:spacing w:after="0" w:line="240" w:lineRule="auto"/>
+              <w:rPr>
+                <w:rFonts w:ascii="Arial" w:hAnsi="Arial" w:cs="Arial"/>
+                <w:bCs/>
+                <w:lang w:val="es-419"/>
+              </w:rPr>
+            </w:pPr>
+            <w:r>
+              <w:rPr>
+                <w:rFonts w:ascii="Arial" w:hAnsi="Arial" w:cs="Arial"/>
+                <w:bCs/>
+                <w:lang w:val="es-419"/>
+              </w:rPr>
+              <w:t>print('Error final: ', J)</w:t>
+            </w:r>
+          </w:p>
+          <w:p>
+            <w:pPr>
+              <w:autoSpaceDE w:val="0"/>
+              <w:autoSpaceDN w:val="0"/>
+              <w:adjustRightInd w:val="0"/>
+              <w:spacing w:after="0" w:line="240" w:lineRule="auto"/>
+              <w:rPr>
+                <w:rFonts w:ascii="Arial" w:hAnsi="Arial" w:cs="Arial"/>
+                <w:bCs/>
+                <w:lang w:val="es-419"/>
+              </w:rPr>
+            </w:pPr>
+            <w:r>
+              <w:rPr>
+                <w:rFonts w:ascii="Arial" w:hAnsi="Arial" w:cs="Arial"/>
+                <w:bCs/>
+                <w:lang w:val="es-419"/>
+              </w:rPr>
+              <w:t>print('a0: ', a0)</w:t>
+            </w:r>
+          </w:p>
+          <w:p>
+            <w:pPr>
+              <w:autoSpaceDE w:val="0"/>
+              <w:autoSpaceDN w:val="0"/>
+              <w:adjustRightInd w:val="0"/>
+              <w:spacing w:after="0" w:line="240" w:lineRule="auto"/>
+              <w:rPr>
+                <w:rFonts w:ascii="Arial" w:hAnsi="Arial" w:cs="Arial"/>
+                <w:bCs/>
+                <w:lang w:val="es-419"/>
+              </w:rPr>
+            </w:pPr>
+            <w:r>
+              <w:rPr>
+                <w:rFonts w:ascii="Arial" w:hAnsi="Arial" w:cs="Arial"/>
+                <w:bCs/>
+                <w:lang w:val="es-419"/>
+              </w:rPr>
+              <w:lastRenderedPageBreak/>
+              <w:t>print('a1: ', a1)</w:t>
+            </w:r>
+          </w:p>
+          <w:p>
+            <w:pPr>
+              <w:autoSpaceDE w:val="0"/>
+              <w:autoSpaceDN w:val="0"/>
+              <w:adjustRightInd w:val="0"/>
+              <w:spacing w:after="0" w:line="240" w:lineRule="auto"/>
+              <w:rPr>
+                <w:rFonts w:ascii="Arial" w:hAnsi="Arial" w:cs="Arial"/>
+                <w:bCs/>
+                <w:lang w:val="es-419"/>
+              </w:rPr>
+            </w:pPr>
+          </w:p>
+          <w:p>
+            <w:pPr>
+              <w:autoSpaceDE w:val="0"/>
+              <w:autoSpaceDN w:val="0"/>
+              <w:adjustRightInd w:val="0"/>
+              <w:spacing w:after="0" w:line="240" w:lineRule="auto"/>
+              <w:rPr>
+                <w:rFonts w:ascii="Arial" w:hAnsi="Arial" w:cs="Arial"/>
+                <w:bCs/>
+                <w:lang w:val="es-419"/>
+              </w:rPr>
+            </w:pPr>
+            <w:r>
+              <w:rPr>
+                <w:rFonts w:ascii="Arial" w:hAnsi="Arial" w:cs="Arial"/>
+                <w:bCs/>
+                <w:lang w:val="es-419"/>
+              </w:rPr>
+              <w:t># Prediccion</w:t>
+            </w:r>
+          </w:p>
+          <w:p>
+            <w:pPr>
+              <w:autoSpaceDE w:val="0"/>
+              <w:autoSpaceDN w:val="0"/>
+              <w:adjustRightInd w:val="0"/>
+              <w:spacing w:after="0" w:line="240" w:lineRule="auto"/>
+              <w:rPr>
+                <w:rFonts w:ascii="Arial" w:hAnsi="Arial" w:cs="Arial"/>
+                <w:bCs/>
+                <w:lang w:val="es-419"/>
+              </w:rPr>
+            </w:pPr>
+            <w:r>
+              <w:rPr>
+                <w:rFonts w:ascii="Arial" w:hAnsi="Arial" w:cs="Arial"/>
+                <w:bCs/>
+                <w:lang w:val="es-419"/>
+              </w:rPr>
+              <w:t>casaNueva = 9.7687</w:t>
+            </w:r>
+          </w:p>
+          <w:p>
+            <w:pPr>
+              <w:autoSpaceDE w:val="0"/>
+              <w:autoSpaceDN w:val="0"/>
+              <w:adjustRightInd w:val="0"/>
+              <w:spacing w:after="0" w:line="240" w:lineRule="auto"/>
+              <w:rPr>
+                <w:rFonts w:ascii="Arial" w:hAnsi="Arial" w:cs="Arial"/>
+                <w:bCs/>
+                <w:lang w:val="es-419"/>
+              </w:rPr>
+            </w:pPr>
+            <w:r>
+              <w:rPr>
+                <w:rFonts w:ascii="Arial" w:hAnsi="Arial" w:cs="Arial"/>
+                <w:bCs/>
+                <w:lang w:val="es-419"/>
+              </w:rPr>
+              <w:t>precio = a0 + a1 * casaNueva</w:t>
+            </w:r>
+          </w:p>
+          <w:p>
+            <w:pPr>
+              <w:autoSpaceDE w:val="0"/>
+              <w:autoSpaceDN w:val="0"/>
+              <w:adjustRightInd w:val="0"/>
+              <w:spacing w:after="0" w:line="240" w:lineRule="auto"/>
+              <w:rPr>
+                <w:rFonts w:ascii="Arial" w:hAnsi="Arial" w:cs="Arial"/>
+                <w:bCs/>
+                <w:lang w:val="es-419"/>
+              </w:rPr>
+            </w:pPr>
+            <w:r>
+              <w:rPr>
+                <w:rFonts w:ascii="Arial" w:hAnsi="Arial" w:cs="Arial"/>
+                <w:bCs/>
+                <w:lang w:val="es-419"/>
+              </w:rPr>
+              <w:t>print('Precio de la casa nueva: ', precio)</w:t>
+            </w:r>
+          </w:p>
+          <w:p>
+            <w:pPr>
+              <w:autoSpaceDE w:val="0"/>
+              <w:autoSpaceDN w:val="0"/>
+              <w:adjustRightInd w:val="0"/>
+              <w:spacing w:after="0" w:line="240" w:lineRule="auto"/>
+              <w:rPr>
+                <w:rFonts w:ascii="Arial" w:hAnsi="Arial" w:cs="Arial"/>
+                <w:bCs/>
+                <w:lang w:val="es-419"/>
+              </w:rPr>
+            </w:pPr>
+          </w:p>
+          <w:p>
+            <w:pPr>
+              <w:autoSpaceDE w:val="0"/>
+              <w:autoSpaceDN w:val="0"/>
+              <w:adjustRightInd w:val="0"/>
+              <w:spacing w:after="0" w:line="240" w:lineRule="auto"/>
+              <w:rPr>
+                <w:rFonts w:ascii="Arial" w:hAnsi="Arial" w:cs="Arial"/>
+                <w:bCs/>
+                <w:lang w:val="es-419"/>
+              </w:rPr>
+            </w:pPr>
+            <w:r>
+              <w:rPr>
+                <w:rFonts w:ascii="Arial" w:hAnsi="Arial" w:cs="Arial"/>
+                <w:bCs/>
+                <w:lang w:val="es-419"/>
+              </w:rPr>
+              <w:t># Graficar precio de la casa nueva</w:t>
+            </w:r>
+          </w:p>
+          <w:p>
+            <w:pPr>
+              <w:autoSpaceDE w:val="0"/>
+              <w:autoSpaceDN w:val="0"/>
+              <w:adjustRightInd w:val="0"/>
+              <w:spacing w:after="0" w:line="240" w:lineRule="auto"/>
+              <w:rPr>
+                <w:rFonts w:ascii="Arial" w:hAnsi="Arial" w:cs="Arial"/>
+                <w:bCs/>
+                <w:lang w:val="es-419"/>
+              </w:rPr>
+            </w:pPr>
+            <w:r>
+              <w:rPr>
+                <w:rFonts w:ascii="Arial" w:hAnsi="Arial" w:cs="Arial"/>
+                <w:bCs/>
+                <w:lang w:val="es-419"/>
+              </w:rPr>
+              <w:t>graficarDatos()</w:t>
+            </w:r>
+          </w:p>
+          <w:p>
+            <w:pPr>
+              <w:autoSpaceDE w:val="0"/>
+              <w:autoSpaceDN w:val="0"/>
+              <w:adjustRightInd w:val="0"/>
+              <w:spacing w:after="0" w:line="240" w:lineRule="auto"/>
+              <w:rPr>
+                <w:rFonts w:ascii="Arial" w:hAnsi="Arial" w:cs="Arial"/>
+                <w:bCs/>
+                <w:lang w:val="es-419"/>
+              </w:rPr>
+            </w:pPr>
+            <w:r>
+              <w:rPr>
+                <w:rFonts w:ascii="Arial" w:hAnsi="Arial" w:cs="Arial"/>
+                <w:bCs/>
+                <w:lang w:val="es-419"/>
+              </w:rPr>
+              <w:t>plt.plot(casaNueva, precio, 'o', color = 'black')</w:t>
+            </w:r>
+          </w:p>
+          <w:p>
+            <w:pPr>
+              <w:autoSpaceDE w:val="0"/>
+              <w:autoSpaceDN w:val="0"/>
+              <w:adjustRightInd w:val="0"/>
+              <w:spacing w:after="0" w:line="240" w:lineRule="auto"/>
+              <w:rPr>
+                <w:rFonts w:ascii="Arial" w:hAnsi="Arial" w:cs="Arial"/>
+                <w:bCs/>
+                <w:lang w:val="es-419"/>
+              </w:rPr>
+            </w:pPr>
+            <w:r>
+              <w:rPr>
+                <w:rFonts w:ascii="Arial" w:hAnsi="Arial" w:cs="Arial"/>
+                <w:bCs/>
+                <w:lang w:val="es-419"/>
+              </w:rPr>
+              <w:t>plt.show()</w:t>
+            </w:r>
           </w:p>
           <w:p>
             <w:pPr>
@@ -1328,7 +2855,6 @@
                 <w:rFonts w:ascii="Arial" w:hAnsi="Arial" w:cs="Arial"/>
                 <w:bCs/>
               </w:rPr>
-              <w:lastRenderedPageBreak/>
               <w:t xml:space="preserve">Agrega el código de tu implementación en Python </w:t>
             </w:r>
             <w:r>
@@ -1336,23 +2862,7 @@
                 <w:rFonts w:ascii="Arial" w:hAnsi="Arial" w:cs="Arial"/>
                 <w:bCs/>
               </w:rPr>
-              <w:t xml:space="preserve">con </w:t>
-            </w:r>
-            <w:proofErr w:type="spellStart"/>
-            <w:r>
-              <w:rPr>
-                <w:rFonts w:ascii="Arial" w:hAnsi="Arial" w:cs="Arial"/>
-                <w:bCs/>
-              </w:rPr>
-              <w:t>sklearn</w:t>
-            </w:r>
-            <w:proofErr w:type="spellEnd"/>
-            <w:r>
-              <w:rPr>
-                <w:rFonts w:ascii="Arial" w:hAnsi="Arial" w:cs="Arial"/>
-                <w:bCs/>
-              </w:rPr>
-              <w:t xml:space="preserve"> </w:t>
+              <w:t xml:space="preserve">con sklearn </w:t>
             </w:r>
             <w:r>
               <w:rPr>
@@ -1392,6 +2902,437 @@
               <w:rPr>
                 <w:rFonts w:ascii="Arial" w:hAnsi="Arial" w:cs="Arial"/>
                 <w:bCs/>
+                <w:lang w:val="en-US"/>
+              </w:rPr>
+            </w:pPr>
+            <w:r>
+              <w:rPr>
+                <w:rFonts w:ascii="Arial" w:hAnsi="Arial" w:cs="Arial"/>
+                <w:bCs/>
+                <w:lang w:val="en-US"/>
+              </w:rPr>
+              <w:t>import numpy as np</w:t>
+            </w:r>
+          </w:p>
+          <w:p>
+            <w:pPr>
+              <w:spacing w:after="0" w:line="240" w:lineRule="auto"/>
+              <w:rPr>
+                <w:rFonts w:ascii="Arial" w:hAnsi="Arial" w:cs="Arial"/>
+                <w:bCs/>
+                <w:lang w:val="en-US"/>
+              </w:rPr>
+            </w:pPr>
+            <w:r>
+              <w:rPr>
+                <w:rFonts w:ascii="Arial" w:hAnsi="Arial" w:cs="Arial"/>
+                <w:bCs/>
+                <w:lang w:val="en-US"/>
+              </w:rPr>
+              <w:t>import pandas as pd</w:t>
+            </w:r>
+          </w:p>
+          <w:p>
+            <w:pPr>
+              <w:spacing w:after="0" w:line="240" w:lineRule="auto"/>
+              <w:rPr>
+                <w:rFonts w:ascii="Arial" w:hAnsi="Arial" w:cs="Arial"/>
+                <w:bCs/>
+                <w:lang w:val="en-US"/>
+              </w:rPr>
+            </w:pPr>
+            <w:r>
+              <w:rPr>
+                <w:rFonts w:ascii="Arial" w:hAnsi="Arial" w:cs="Arial"/>
+                <w:bCs/>
+                <w:lang w:val="en-US"/>
+              </w:rPr>
+              <w:t>import matplotlib.pyplot as plt</w:t>
+            </w:r>
+          </w:p>
+          <w:p>
+            <w:pPr>
+              <w:spacing w:after="0" w:line="240" w:lineRule="auto"/>
+              <w:rPr>
+                <w:rFonts w:ascii="Arial" w:hAnsi="Arial" w:cs="Arial"/>
+                <w:bCs/>
+                <w:lang w:val="en-US"/>
+              </w:rPr>
+            </w:pPr>
+            <w:r>
+              <w:rPr>
+                <w:rFonts w:ascii="Arial" w:hAnsi="Arial" w:cs="Arial"/>
+                <w:bCs/>
+                <w:lang w:val="en-US"/>
+              </w:rPr>
+              <w:t>from sklearn import linear_model</w:t>
+            </w:r>
+          </w:p>
+          <w:p>
+            <w:pPr>
+              <w:spacing w:after="0" w:line="240" w:lineRule="auto"/>
+              <w:rPr>
+                <w:rFonts w:ascii="Arial" w:hAnsi="Arial" w:cs="Arial"/>
+                <w:bCs/>
+                <w:lang w:val="en-US"/>
+              </w:rPr>
+            </w:pPr>
+          </w:p>
+          <w:p>
+            <w:pPr>
+              <w:spacing w:after="0" w:line="240" w:lineRule="auto"/>
+              <w:rPr>
+                <w:rFonts w:ascii="Arial" w:hAnsi="Arial" w:cs="Arial"/>
+                <w:bCs/>
+                <w:lang w:val="en-US"/>
+              </w:rPr>
+            </w:pPr>
+            <w:r>
+              <w:rPr>
+                <w:rFonts w:ascii="Arial" w:hAnsi="Arial" w:cs="Arial"/>
+                <w:bCs/>
+                <w:lang w:val="en-US"/>
+              </w:rPr>
+              <w:t>data = pd.read_csv('dataset_RegresionLineal.csv')</w:t>
+            </w:r>
+          </w:p>
+          <w:p>
+            <w:pPr>
+              <w:spacing w:after="0" w:line="240" w:lineRule="auto"/>
+              <w:rPr>
+                <w:rFonts w:ascii="Arial" w:hAnsi="Arial" w:cs="Arial"/>
+                <w:bCs/>
+                <w:lang w:val="en-US"/>
+              </w:rPr>
+            </w:pPr>
+          </w:p>
+          <w:p>
+            <w:pPr>
+              <w:spacing w:after="0" w:line="240" w:lineRule="auto"/>
+              <w:rPr>
+                <w:rFonts w:ascii="Arial" w:hAnsi="Arial" w:cs="Arial"/>
+                <w:bCs/>
+                <w:lang w:val="en-US"/>
+              </w:rPr>
+            </w:pPr>
+            <w:r>
+              <w:rPr>
+                <w:rFonts w:ascii="Arial" w:hAnsi="Arial" w:cs="Arial"/>
+                <w:bCs/>
+                <w:lang w:val="en-US"/>
+              </w:rPr>
+              <w:t>x = np.array(data['x'])</w:t>
+            </w:r>
+          </w:p>
+          <w:p>
+            <w:pPr>
+              <w:spacing w:after="0" w:line="240" w:lineRule="auto"/>
+              <w:rPr>
+                <w:rFonts w:ascii="Arial" w:hAnsi="Arial" w:cs="Arial"/>
+                <w:bCs/>
+                <w:lang w:val="en-US"/>
+              </w:rPr>
+            </w:pPr>
+            <w:r>
+              <w:rPr>
+                <w:rFonts w:ascii="Arial" w:hAnsi="Arial" w:cs="Arial"/>
+                <w:bCs/>
+                <w:lang w:val="en-US"/>
+              </w:rPr>
+              <w:t>y = np.array(data['y'])</w:t>
+            </w:r>
+          </w:p>
+          <w:p>
+            <w:pPr>
+              <w:spacing w:after="0" w:line="240" w:lineRule="auto"/>
+              <w:rPr>
+                <w:rFonts w:ascii="Arial" w:hAnsi="Arial" w:cs="Arial"/>
+                <w:bCs/>
+                <w:lang w:val="en-US"/>
+              </w:rPr>
+            </w:pPr>
+          </w:p>
+          <w:p>
+            <w:pPr>
+              <w:spacing w:after="0" w:line="240" w:lineRule="auto"/>
+              <w:rPr>
+                <w:rFonts w:ascii="Arial" w:hAnsi="Arial" w:cs="Arial"/>
+                <w:bCs/>
+                <w:lang w:val="en-US"/>
+              </w:rPr>
+            </w:pPr>
+            <w:r>
+              <w:rPr>
+                <w:rFonts w:ascii="Arial" w:hAnsi="Arial" w:cs="Arial"/>
+                <w:bCs/>
+                <w:lang w:val="en-US"/>
+              </w:rPr>
+              <w:t>plt.plot(x, y, 'o', mec = 'black')</w:t>
+            </w:r>
+          </w:p>
+          <w:p>
+            <w:pPr>
+              <w:spacing w:after="0" w:line="240" w:lineRule="auto"/>
+              <w:rPr>
+                <w:rFonts w:ascii="Arial" w:hAnsi="Arial" w:cs="Arial"/>
+                <w:bCs/>
+                <w:lang w:val="en-US"/>
+              </w:rPr>
+            </w:pPr>
+            <w:r>
+              <w:rPr>
+                <w:rFonts w:ascii="Arial" w:hAnsi="Arial" w:cs="Arial"/>
+                <w:bCs/>
+                <w:lang w:val="en-US"/>
+              </w:rPr>
+              <w:t>plt.xlabel('x')</w:t>
+            </w:r>
+          </w:p>
+          <w:p>
+            <w:pPr>
+              <w:spacing w:after="0" w:line="240" w:lineRule="auto"/>
+              <w:rPr>
+                <w:rFonts w:ascii="Arial" w:hAnsi="Arial" w:cs="Arial"/>
+                <w:bCs/>
+                <w:lang w:val="en-US"/>
+              </w:rPr>
+            </w:pPr>
+            <w:r>
+              <w:rPr>
+                <w:rFonts w:ascii="Arial" w:hAnsi="Arial" w:cs="Arial"/>
+                <w:bCs/>
+                <w:lang w:val="en-US"/>
+              </w:rPr>
+              <w:t>plt.ylabel('y')</w:t>
+            </w:r>
+          </w:p>
+          <w:p>
+            <w:pPr>
+              <w:spacing w:after="0" w:line="240" w:lineRule="auto"/>
+              <w:rPr>
+                <w:rFonts w:ascii="Arial" w:hAnsi="Arial" w:cs="Arial"/>
+                <w:bCs/>
+                <w:lang w:val="en-US"/>
+              </w:rPr>
+            </w:pPr>
+          </w:p>
+          <w:p>
+            <w:pPr>
+              <w:spacing w:after="0" w:line="240" w:lineRule="auto"/>
+              <w:rPr>
+                <w:rFonts w:ascii="Arial" w:hAnsi="Arial" w:cs="Arial"/>
+                <w:bCs/>
+                <w:lang w:val="en-US"/>
+              </w:rPr>
+            </w:pPr>
+            <w:r>
+              <w:rPr>
+                <w:rFonts w:ascii="Arial" w:hAnsi="Arial" w:cs="Arial"/>
+                <w:bCs/>
+                <w:lang w:val="en-US"/>
+              </w:rPr>
+              <w:t>model = linear_model.LinearRegression()</w:t>
+            </w:r>
+          </w:p>
+          <w:p>
+            <w:pPr>
+              <w:spacing w:after="0" w:line="240" w:lineRule="auto"/>
+              <w:rPr>
+                <w:rFonts w:ascii="Arial" w:hAnsi="Arial" w:cs="Arial"/>
+                <w:bCs/>
+                <w:lang w:val="es-419"/>
+              </w:rPr>
+            </w:pPr>
+            <w:r>
+              <w:rPr>
+                <w:rFonts w:ascii="Arial" w:hAnsi="Arial" w:cs="Arial"/>
+                <w:bCs/>
+                <w:lang w:val="es-419"/>
+              </w:rPr>
+              <w:t>x = x.reshape(-1, 1)</w:t>
+            </w:r>
+          </w:p>
+          <w:p>
+            <w:pPr>
+              <w:spacing w:after="0" w:line="240" w:lineRule="auto"/>
+              <w:rPr>
+                <w:rFonts w:ascii="Arial" w:hAnsi="Arial" w:cs="Arial"/>
+                <w:bCs/>
+                <w:lang w:val="es-419"/>
+              </w:rPr>
+            </w:pPr>
+            <w:r>
+              <w:rPr>
+                <w:rFonts w:ascii="Arial" w:hAnsi="Arial" w:cs="Arial"/>
+                <w:bCs/>
+                <w:lang w:val="es-419"/>
+              </w:rPr>
+              <w:t>model.fit(x, y)</w:t>
+            </w:r>
+          </w:p>
+          <w:p>
+            <w:pPr>
+              <w:spacing w:after="0" w:line="240" w:lineRule="auto"/>
+              <w:rPr>
+                <w:rFonts w:ascii="Arial" w:hAnsi="Arial" w:cs="Arial"/>
+                <w:bCs/>
+                <w:lang w:val="en-US"/>
+              </w:rPr>
+            </w:pPr>
+            <w:r>
+              <w:rPr>
+                <w:rFonts w:ascii="Arial" w:hAnsi="Arial" w:cs="Arial"/>
+                <w:bCs/>
+                <w:lang w:val="en-US"/>
+              </w:rPr>
+              <w:t>h = model.predict(x)</w:t>
+            </w:r>
+          </w:p>
+          <w:p>
+            <w:pPr>
+              <w:spacing w:after="0" w:line="240" w:lineRule="auto"/>
+              <w:rPr>
+                <w:rFonts w:ascii="Arial" w:hAnsi="Arial" w:cs="Arial"/>
+                <w:bCs/>
+                <w:lang w:val="en-US"/>
+              </w:rPr>
+            </w:pPr>
+            <w:r>
+              <w:rPr>
+                <w:rFonts w:ascii="Arial" w:hAnsi="Arial" w:cs="Arial"/>
+                <w:bCs/>
+                <w:lang w:val="en-US"/>
+              </w:rPr>
+              <w:t>plt.plot(x, h, 'r')</w:t>
+            </w:r>
+          </w:p>
+          <w:p>
+            <w:pPr>
+              <w:spacing w:after="0" w:line="240" w:lineRule="auto"/>
+              <w:rPr>
+                <w:rFonts w:ascii="Arial" w:hAnsi="Arial" w:cs="Arial"/>
+                <w:bCs/>
+                <w:lang w:val="en-US"/>
+              </w:rPr>
+            </w:pPr>
+          </w:p>
+          <w:p>
+            <w:pPr>
+              <w:spacing w:after="0" w:line="240" w:lineRule="auto"/>
+              <w:rPr>
+                <w:rFonts w:ascii="Arial" w:hAnsi="Arial" w:cs="Arial"/>
+                <w:bCs/>
+                <w:lang w:val="es-419"/>
+              </w:rPr>
+            </w:pPr>
+            <w:r>
+              <w:rPr>
+                <w:rFonts w:ascii="Arial" w:hAnsi="Arial" w:cs="Arial"/>
+                <w:bCs/>
+                <w:lang w:val="es-419"/>
+              </w:rPr>
+              <w:t>datoPrueba = 9.7687</w:t>
+            </w:r>
+          </w:p>
+          <w:p>
+            <w:pPr>
+              <w:spacing w:after="0" w:line="240" w:lineRule="auto"/>
+              <w:rPr>
+                <w:rFonts w:ascii="Arial" w:hAnsi="Arial" w:cs="Arial"/>
+                <w:bCs/>
+                <w:lang w:val="es-419"/>
+              </w:rPr>
+            </w:pPr>
+            <w:r>
+              <w:rPr>
+                <w:rFonts w:ascii="Arial" w:hAnsi="Arial" w:cs="Arial"/>
+                <w:bCs/>
+                <w:lang w:val="es-419"/>
+              </w:rPr>
+              <w:t>h_datoPrueba = model.predict([[datoPrueba]])</w:t>
+            </w:r>
+          </w:p>
+          <w:p>
+            <w:pPr>
+              <w:spacing w:after="0" w:line="240" w:lineRule="auto"/>
+              <w:rPr>
+                <w:rFonts w:ascii="Arial" w:hAnsi="Arial" w:cs="Arial"/>
+                <w:bCs/>
+                <w:lang w:val="es-419"/>
+              </w:rPr>
+            </w:pPr>
+          </w:p>
+          <w:p>
+            <w:pPr>
+              <w:spacing w:after="0" w:line="240" w:lineRule="auto"/>
+              <w:rPr>
+                <w:rFonts w:ascii="Arial" w:hAnsi="Arial" w:cs="Arial"/>
+                <w:bCs/>
+                <w:lang w:val="es-419"/>
+              </w:rPr>
+            </w:pPr>
+            <w:r>
+              <w:rPr>
+                <w:rFonts w:ascii="Arial" w:hAnsi="Arial" w:cs="Arial"/>
+                <w:bCs/>
+                <w:lang w:val="es-419"/>
+              </w:rPr>
+              <w:t>plt.plot(datoPrueba, h_datoPrueba, 'o', color = 'black')</w:t>
+            </w:r>
+          </w:p>
+          <w:p>
+            <w:pPr>
+              <w:spacing w:after="0" w:line="240" w:lineRule="auto"/>
+              <w:rPr>
+                <w:rFonts w:ascii="Arial" w:hAnsi="Arial" w:cs="Arial"/>
+                <w:bCs/>
+                <w:lang w:val="es-419"/>
+              </w:rPr>
+            </w:pPr>
+          </w:p>
+          <w:p>
+            <w:pPr>
+              <w:spacing w:after="0" w:line="240" w:lineRule="auto"/>
+              <w:rPr>
+                <w:rFonts w:ascii="Arial" w:hAnsi="Arial" w:cs="Arial"/>
+                <w:bCs/>
+                <w:lang w:val="es-419"/>
+              </w:rPr>
+            </w:pPr>
+            <w:r>
+              <w:rPr>
+                <w:rFonts w:ascii="Arial" w:hAnsi="Arial" w:cs="Arial"/>
+                <w:bCs/>
+                <w:lang w:val="es-419"/>
+              </w:rPr>
+              <w:t>print('a0: ', model.intercept_, 'a1: ', model.coef_[0])</w:t>
+            </w:r>
+          </w:p>
+          <w:p>
+            <w:pPr>
+              <w:spacing w:after="0" w:line="240" w:lineRule="auto"/>
+              <w:rPr>
+                <w:rFonts w:ascii="Arial" w:hAnsi="Arial" w:cs="Arial"/>
+                <w:bCs/>
+                <w:lang w:val="es-419"/>
+              </w:rPr>
+            </w:pPr>
+            <w:r>
+              <w:rPr>
+                <w:rFonts w:ascii="Arial" w:hAnsi="Arial" w:cs="Arial"/>
+                <w:bCs/>
+                <w:lang w:val="es-419"/>
+              </w:rPr>
+              <w:t>print('Dato de prueba: ', datoPrueba, 'Prediccion: ', h_datoPrueba)</w:t>
+            </w:r>
+          </w:p>
+          <w:p>
+            <w:pPr>
+              <w:spacing w:after="0" w:line="240" w:lineRule="auto"/>
+              <w:rPr>
+                <w:rFonts w:ascii="Arial" w:hAnsi="Arial" w:cs="Arial"/>
+                <w:bCs/>
+                <w:lang w:val="es-419"/>
               </w:rPr>
             </w:pPr>
           </w:p>
@@ -1419,6 +3360,50 @@
           <w:szCs w:val="18"/>
         </w:rPr>
       </w:pPr>
+    </w:p>
+    <w:p>
+      <w:pPr>
+        <w:spacing w:after="0" w:line="240" w:lineRule="auto"/>
+        <w:rPr>
+          <w:rFonts w:ascii="Arial" w:hAnsi="Arial" w:cs="Arial"/>
+          <w:b/>
+          <w:sz w:val="24"/>
+          <w:szCs w:val="18"/>
+        </w:rPr>
+      </w:pPr>
+    </w:p>
+    <w:p>
+      <w:pPr>
+        <w:spacing w:after="0" w:line="240" w:lineRule="auto"/>
+        <w:rPr>
+          <w:rFonts w:ascii="Arial" w:hAnsi="Arial" w:cs="Arial"/>
+          <w:b/>
+          <w:sz w:val="24"/>
+          <w:szCs w:val="18"/>
+        </w:rPr>
+      </w:pPr>
+    </w:p>
+    <w:p>
+      <w:pPr>
+        <w:spacing w:after="0" w:line="240" w:lineRule="auto"/>
+        <w:rPr>
+          <w:rFonts w:ascii="Arial" w:hAnsi="Arial" w:cs="Arial"/>
+          <w:b/>
+          <w:sz w:val="24"/>
+          <w:szCs w:val="18"/>
+        </w:rPr>
+      </w:pPr>
+    </w:p>
+    <w:p>
+      <w:pPr>
+        <w:spacing w:after="0" w:line="240" w:lineRule="auto"/>
+        <w:rPr>
+          <w:rFonts w:ascii="Arial" w:hAnsi="Arial" w:cs="Arial"/>
+          <w:b/>
+          <w:sz w:val="24"/>
+          <w:szCs w:val="18"/>
+        </w:rPr>
+      </w:pPr>
       <w:r>
         <w:rPr>
           <w:rFonts w:ascii="Arial" w:hAnsi="Arial" w:cs="Arial"/>
@@ -1426,6 +3411,7 @@
           <w:sz w:val="24"/>
           <w:szCs w:val="18"/>
         </w:rPr>
+        <w:lastRenderedPageBreak/>
         <w:t>RESULTADOS</w:t>
       </w:r>
       <w:r>
@@ -1475,8 +3461,8 @@
         <w:tblLook w:val="04A0" w:firstRow="1" w:lastRow="0" w:firstColumn="1" w:lastColumn="0" w:noHBand="0" w:noVBand="1"/>
       </w:tblPr>
       <w:tblGrid>
-        <w:gridCol w:w="5341"/>
-        <w:gridCol w:w="5341"/>
+        <w:gridCol w:w="5376"/>
+        <w:gridCol w:w="5306"/>
       </w:tblGrid>
       <w:tr>
         <w:trPr>
@@ -1564,6 +3550,7 @@
           <w:p>
             <w:pPr>
               <w:spacing w:after="0" w:line="240" w:lineRule="auto"/>
+              <w:jc w:val="center"/>
               <w:rPr>
                 <w:rFonts w:ascii="Arial" w:hAnsi="Arial" w:cs="Arial"/>
                 <w:bCs/>
@@ -1571,18 +3558,59 @@
                 <w:szCs w:val="18"/>
               </w:rPr>
             </w:pPr>
-          </w:p>
-          <w:p>
-            <w:pPr>
-              <w:spacing w:after="0" w:line="240" w:lineRule="auto"/>
-              <w:jc w:val="center"/>
-              <w:rPr>
-                <w:rFonts w:ascii="Arial" w:hAnsi="Arial" w:cs="Arial"/>
-                <w:bCs/>
-                <w:sz w:val="24"/>
-                <w:szCs w:val="18"/>
-              </w:rPr>
-            </w:pPr>
+            <w:r>
+              <w:rPr>
+                <w:noProof/>
+              </w:rPr>
+              <w:drawing>
+                <wp:inline distT="0" distB="0" distL="0" distR="0" wp14:anchorId="1B0141BA" wp14:editId="719E8E8F">
+                  <wp:extent cx="3276600" cy="2498636"/>
+                  <wp:effectExtent l="0" t="0" r="0" b="0"/>
+                  <wp:docPr id="1787405867" name="Picture 2"/>
+                  <wp:cNvGraphicFramePr>
+                    <a:graphicFrameLocks xmlns:a="http://schemas.openxmlformats.org/drawingml/2006/main" noChangeAspect="1"/>
+                  </wp:cNvGraphicFramePr>
+                  <a:graphic xmlns:a="http://schemas.openxmlformats.org/drawingml/2006/main">
+                    <a:graphicData uri="http://schemas.openxmlformats.org/drawingml/2006/picture">
+                      <pic:pic xmlns:pic="http://schemas.openxmlformats.org/drawingml/2006/picture">
+                        <pic:nvPicPr>
+                          <pic:cNvPr id="0" name="Picture 3"/>
+                          <pic:cNvPicPr>
+                            <a:picLocks noChangeAspect="1" noChangeArrowheads="1"/>
+                          </pic:cNvPicPr>
+                        </pic:nvPicPr>
+                        <pic:blipFill>
+                          <a:blip r:embed="rId7">
+                            <a:extLst>
+                              <a:ext uri="{28A0092B-C50C-407E-A947-70E740481C1C}">
+                                <a14:useLocalDpi xmlns:a14="http://schemas.microsoft.com/office/drawing/2010/main" val="0"/>
+                              </a:ext>
+                            </a:extLst>
+                          </a:blip>
+                          <a:srcRect/>
+                          <a:stretch>
+                            <a:fillRect/>
+                          </a:stretch>
+                        </pic:blipFill>
+                        <pic:spPr bwMode="auto">
+                          <a:xfrm>
+                            <a:off x="0" y="0"/>
+                            <a:ext cx="3301662" cy="2517747"/>
+                          </a:xfrm>
+                          <a:prstGeom prst="rect">
+                            <a:avLst/>
+                          </a:prstGeom>
+                          <a:noFill/>
+                          <a:ln>
+                            <a:noFill/>
+                          </a:ln>
+                        </pic:spPr>
+                      </pic:pic>
+                    </a:graphicData>
+                  </a:graphic>
+                </wp:inline>
+              </w:drawing>
+            </w:r>
           </w:p>
         </w:tc>
         <w:tc>
@@ -1595,13 +3623,68 @@
                 <w:tab w:val="left" w:pos="1608"/>
               </w:tabs>
               <w:spacing w:after="0" w:line="240" w:lineRule="auto"/>
+              <w:jc w:val="center"/>
               <w:rPr>
                 <w:rFonts w:ascii="Arial" w:hAnsi="Arial" w:cs="Arial"/>
                 <w:bCs/>
                 <w:sz w:val="24"/>
                 <w:szCs w:val="18"/>
-              </w:rPr>
-            </w:pPr>
+                <w:lang w:val="en-US"/>
+              </w:rPr>
+            </w:pPr>
+            <w:r>
+              <w:rPr>
+                <w:noProof/>
+              </w:rPr>
+              <w:drawing>
+                <wp:inline distT="0" distB="0" distL="0" distR="0" wp14:anchorId="43BC4F21" wp14:editId="16D58080">
+                  <wp:extent cx="3116580" cy="2517238"/>
+                  <wp:effectExtent l="0" t="0" r="0" b="0"/>
+                  <wp:docPr id="1355108425" name="Picture 5"/>
+                  <wp:cNvGraphicFramePr>
+                    <a:graphicFrameLocks xmlns:a="http://schemas.openxmlformats.org/drawingml/2006/main" noChangeAspect="1"/>
+                  </wp:cNvGraphicFramePr>
+                  <a:graphic xmlns:a="http://schemas.openxmlformats.org/drawingml/2006/main">
+                    <a:graphicData uri="http://schemas.openxmlformats.org/drawingml/2006/picture">
+                      <pic:pic xmlns:pic="http://schemas.openxmlformats.org/drawingml/2006/picture">
+                        <pic:nvPicPr>
+                          <pic:cNvPr id="0" name="Picture 9"/>
+                          <pic:cNvPicPr>
+                            <a:picLocks noChangeAspect="1" noChangeArrowheads="1"/>
+                          </pic:cNvPicPr>
+                        </pic:nvPicPr>
+                        <pic:blipFill>
+                          <a:blip r:embed="rId8">
+                            <a:extLst>
+                              <a:ext uri="{28A0092B-C50C-407E-A947-70E740481C1C}">
+                                <a14:useLocalDpi xmlns:a14="http://schemas.microsoft.com/office/drawing/2010/main" val="0"/>
+                              </a:ext>
+                            </a:extLst>
+                          </a:blip>
+                          <a:srcRect/>
+                          <a:stretch>
+                            <a:fillRect/>
+                          </a:stretch>
+                        </pic:blipFill>
+                        <pic:spPr bwMode="auto">
+                          <a:xfrm>
+                            <a:off x="0" y="0"/>
+                            <a:ext cx="3125131" cy="2524144"/>
+                          </a:xfrm>
+                          <a:prstGeom prst="rect">
+                            <a:avLst/>
+                          </a:prstGeom>
+                          <a:noFill/>
+                          <a:ln>
+                            <a:noFill/>
+                          </a:ln>
+                        </pic:spPr>
+                      </pic:pic>
+                    </a:graphicData>
+                  </a:graphic>
+                </wp:inline>
+              </w:drawing>
+            </w:r>
           </w:p>
         </w:tc>
       </w:tr>
@@ -1645,7 +3728,6 @@
                 <w:sz w:val="24"/>
                 <w:szCs w:val="18"/>
               </w:rPr>
-              <w:lastRenderedPageBreak/>
               <w:t xml:space="preserve">Impresión de los valores </w:t>
             </w:r>
             <w:r>
@@ -1766,7 +3848,6 @@
               </w:rPr>
               <w:t xml:space="preserve"> </w:t>
             </w:r>
-            <w:proofErr w:type="spellStart"/>
             <w:r>
               <w:rPr>
                 <w:rFonts w:ascii="Arial" w:hAnsi="Arial" w:cs="Arial"/>
@@ -1774,17 +3855,7 @@
                 <w:sz w:val="24"/>
                 <w:szCs w:val="18"/>
               </w:rPr>
-              <w:t>y</w:t>
-            </w:r>
-            <w:proofErr w:type="spellEnd"/>
-            <w:r>
-              <w:rPr>
-                <w:rFonts w:ascii="Arial" w:hAnsi="Arial" w:cs="Arial"/>
-                <w:bCs/>
-                <w:sz w:val="24"/>
-                <w:szCs w:val="18"/>
-              </w:rPr>
-              <w:t xml:space="preserve"> su predicción </w:t>
+              <w:t xml:space="preserve">y su predicción </w:t>
             </w:r>
             <w:r>
               <w:rPr>
@@ -1818,8 +3889,11 @@
           </w:p>
           <w:p>
             <w:pPr>
-              <w:spacing w:after="0" w:line="240" w:lineRule="auto"/>
-              <w:jc w:val="center"/>
+              <w:tabs>
+                <w:tab w:val="center" w:pos="5233"/>
+                <w:tab w:val="left" w:pos="8724"/>
+              </w:tabs>
+              <w:spacing w:after="0" w:line="240" w:lineRule="auto"/>
               <w:rPr>
                 <w:rFonts w:ascii="Arial" w:hAnsi="Arial" w:cs="Arial"/>
                 <w:bCs/>
@@ -1827,10 +3901,111 @@
                 <w:szCs w:val="18"/>
               </w:rPr>
             </w:pPr>
+            <w:r>
+              <w:rPr>
+                <w:rFonts w:ascii="Arial" w:hAnsi="Arial" w:cs="Arial"/>
+                <w:bCs/>
+                <w:sz w:val="24"/>
+                <w:szCs w:val="18"/>
+              </w:rPr>
+              <w:tab/>
+            </w:r>
+            <w:r>
+              <w:rPr>
+                <w:rFonts w:ascii="Arial" w:hAnsi="Arial" w:cs="Arial"/>
+                <w:bCs/>
+                <w:sz w:val="24"/>
+                <w:szCs w:val="18"/>
+              </w:rPr>
+              <w:drawing>
+                <wp:inline distT="0" distB="0" distL="0" distR="0" wp14:anchorId="70B2760A" wp14:editId="09674749">
+                  <wp:extent cx="2495898" cy="543001"/>
+                  <wp:effectExtent l="0" t="0" r="0" b="9525"/>
+                  <wp:docPr id="379138019" name="Picture 1"/>
+                  <wp:cNvGraphicFramePr>
+                    <a:graphicFrameLocks xmlns:a="http://schemas.openxmlformats.org/drawingml/2006/main" noChangeAspect="1"/>
+                  </wp:cNvGraphicFramePr>
+                  <a:graphic xmlns:a="http://schemas.openxmlformats.org/drawingml/2006/main">
+                    <a:graphicData uri="http://schemas.openxmlformats.org/drawingml/2006/picture">
+                      <pic:pic xmlns:pic="http://schemas.openxmlformats.org/drawingml/2006/picture">
+                        <pic:nvPicPr>
+                          <pic:cNvPr id="379138019" name=""/>
+                          <pic:cNvPicPr/>
+                        </pic:nvPicPr>
+                        <pic:blipFill>
+                          <a:blip r:embed="rId9"/>
+                          <a:stretch>
+                            <a:fillRect/>
+                          </a:stretch>
+                        </pic:blipFill>
+                        <pic:spPr>
+                          <a:xfrm>
+                            <a:off x="0" y="0"/>
+                            <a:ext cx="2495898" cy="543001"/>
+                          </a:xfrm>
+                          <a:prstGeom prst="rect">
+                            <a:avLst/>
+                          </a:prstGeom>
+                        </pic:spPr>
+                      </pic:pic>
+                    </a:graphicData>
+                  </a:graphic>
+                </wp:inline>
+              </w:drawing>
+            </w:r>
+            <w:r>
+              <w:rPr>
+                <w:rFonts w:ascii="Arial" w:hAnsi="Arial" w:cs="Arial"/>
+                <w:bCs/>
+                <w:sz w:val="24"/>
+                <w:szCs w:val="18"/>
+              </w:rPr>
+              <w:drawing>
+                <wp:inline distT="0" distB="0" distL="0" distR="0" wp14:anchorId="70114F0B" wp14:editId="63124471">
+                  <wp:extent cx="3334215" cy="476316"/>
+                  <wp:effectExtent l="0" t="0" r="0" b="0"/>
+                  <wp:docPr id="364849056" name="Picture 1"/>
+                  <wp:cNvGraphicFramePr>
+                    <a:graphicFrameLocks xmlns:a="http://schemas.openxmlformats.org/drawingml/2006/main" noChangeAspect="1"/>
+                  </wp:cNvGraphicFramePr>
+                  <a:graphic xmlns:a="http://schemas.openxmlformats.org/drawingml/2006/main">
+                    <a:graphicData uri="http://schemas.openxmlformats.org/drawingml/2006/picture">
+                      <pic:pic xmlns:pic="http://schemas.openxmlformats.org/drawingml/2006/picture">
+                        <pic:nvPicPr>
+                          <pic:cNvPr id="364849056" name=""/>
+                          <pic:cNvPicPr/>
+                        </pic:nvPicPr>
+                        <pic:blipFill>
+                          <a:blip r:embed="rId10"/>
+                          <a:stretch>
+                            <a:fillRect/>
+                          </a:stretch>
+                        </pic:blipFill>
+                        <pic:spPr>
+                          <a:xfrm>
+                            <a:off x="0" y="0"/>
+                            <a:ext cx="3334215" cy="476316"/>
+                          </a:xfrm>
+                          <a:prstGeom prst="rect">
+                            <a:avLst/>
+                          </a:prstGeom>
+                        </pic:spPr>
+                      </pic:pic>
+                    </a:graphicData>
+                  </a:graphic>
+                </wp:inline>
+              </w:drawing>
+            </w:r>
           </w:p>
         </w:tc>
       </w:tr>
     </w:tbl>
+    <w:p/>
+    <w:p/>
+    <w:p/>
+    <w:p/>
+    <w:p/>
+    <w:p/>
     <w:p/>
     <w:p>
       <w:pPr>
@@ -1849,6 +4024,7 @@
           <w:sz w:val="24"/>
           <w:szCs w:val="18"/>
         </w:rPr>
+        <w:lastRenderedPageBreak/>
         <w:t>RESULTADOS</w:t>
       </w:r>
       <w:r>
@@ -2035,7 +4211,6 @@
               </w:rPr>
               <w:t xml:space="preserve"> </w:t>
             </w:r>
-            <w:proofErr w:type="spellStart"/>
             <w:r>
               <w:rPr>
                 <w:rFonts w:ascii="Arial" w:hAnsi="Arial" w:cs="Arial"/>
@@ -2043,17 +4218,7 @@
                 <w:sz w:val="24"/>
                 <w:szCs w:val="18"/>
               </w:rPr>
-              <w:t>y</w:t>
-            </w:r>
-            <w:proofErr w:type="spellEnd"/>
-            <w:r>
-              <w:rPr>
-                <w:rFonts w:ascii="Arial" w:hAnsi="Arial" w:cs="Arial"/>
-                <w:bCs/>
-                <w:sz w:val="24"/>
-                <w:szCs w:val="18"/>
-              </w:rPr>
-              <w:t xml:space="preserve"> su predicción </w:t>
+              <w:t xml:space="preserve">y su predicción </w:t>
             </w:r>
             <w:r>
               <w:rPr>
@@ -2067,7 +4232,7 @@
       </w:tr>
       <w:tr>
         <w:trPr>
-          <w:trHeight w:val="3418"/>
+          <w:trHeight w:val="1460"/>
           <w:jc w:val="center"/>
         </w:trPr>
         <w:tc>
@@ -2098,6 +4263,7 @@
                 <w:tab w:val="left" w:pos="1608"/>
               </w:tabs>
               <w:spacing w:after="0" w:line="240" w:lineRule="auto"/>
+              <w:jc w:val="center"/>
               <w:rPr>
                 <w:rFonts w:ascii="Arial" w:hAnsi="Arial" w:cs="Arial"/>
                 <w:bCs/>
@@ -2105,6 +4271,49 @@
                 <w:szCs w:val="18"/>
               </w:rPr>
             </w:pPr>
+            <w:r>
+              <w:rPr>
+                <w:rFonts w:ascii="Arial" w:hAnsi="Arial" w:cs="Arial"/>
+                <w:bCs/>
+                <w:sz w:val="24"/>
+                <w:szCs w:val="18"/>
+              </w:rPr>
+              <w:drawing>
+                <wp:inline distT="0" distB="0" distL="0" distR="0" wp14:anchorId="784E11F8" wp14:editId="66144C5B">
+                  <wp:extent cx="3696216" cy="333422"/>
+                  <wp:effectExtent l="0" t="0" r="0" b="9525"/>
+                  <wp:docPr id="239993062" name="Picture 1"/>
+                  <wp:cNvGraphicFramePr>
+                    <a:graphicFrameLocks xmlns:a="http://schemas.openxmlformats.org/drawingml/2006/main" noChangeAspect="1"/>
+                  </wp:cNvGraphicFramePr>
+                  <a:graphic xmlns:a="http://schemas.openxmlformats.org/drawingml/2006/main">
+                    <a:graphicData uri="http://schemas.openxmlformats.org/drawingml/2006/picture">
+                      <pic:pic xmlns:pic="http://schemas.openxmlformats.org/drawingml/2006/picture">
+                        <pic:nvPicPr>
+                          <pic:cNvPr id="239993062" name=""/>
+                          <pic:cNvPicPr/>
+                        </pic:nvPicPr>
+                        <pic:blipFill>
+                          <a:blip r:embed="rId11"/>
+                          <a:stretch>
+                            <a:fillRect/>
+                          </a:stretch>
+                        </pic:blipFill>
+                        <pic:spPr>
+                          <a:xfrm>
+                            <a:off x="0" y="0"/>
+                            <a:ext cx="3696216" cy="333422"/>
+                          </a:xfrm>
+                          <a:prstGeom prst="rect">
+                            <a:avLst/>
+                          </a:prstGeom>
+                        </pic:spPr>
+                      </pic:pic>
+                    </a:graphicData>
+                  </a:graphic>
+                </wp:inline>
+              </w:drawing>
+            </w:r>
           </w:p>
         </w:tc>
       </w:tr>
@@ -2184,6 +4393,59 @@
                 <w:szCs w:val="18"/>
               </w:rPr>
             </w:pPr>
+            <w:r>
+              <w:rPr>
+                <w:noProof/>
+              </w:rPr>
+              <w:drawing>
+                <wp:inline distT="0" distB="0" distL="0" distR="0" wp14:anchorId="22421B30" wp14:editId="19D29B53">
+                  <wp:extent cx="4669971" cy="3771900"/>
+                  <wp:effectExtent l="0" t="0" r="0" b="0"/>
+                  <wp:docPr id="1942524756" name="Picture 6"/>
+                  <wp:cNvGraphicFramePr>
+                    <a:graphicFrameLocks xmlns:a="http://schemas.openxmlformats.org/drawingml/2006/main" noChangeAspect="1"/>
+                  </wp:cNvGraphicFramePr>
+                  <a:graphic xmlns:a="http://schemas.openxmlformats.org/drawingml/2006/main">
+                    <a:graphicData uri="http://schemas.openxmlformats.org/drawingml/2006/picture">
+                      <pic:pic xmlns:pic="http://schemas.openxmlformats.org/drawingml/2006/picture">
+                        <pic:nvPicPr>
+                          <pic:cNvPr id="0" name="Picture 11"/>
+                          <pic:cNvPicPr>
+                            <a:picLocks noChangeAspect="1" noChangeArrowheads="1"/>
+                          </pic:cNvPicPr>
+                        </pic:nvPicPr>
+                        <pic:blipFill>
+                          <a:blip r:embed="rId12">
+                            <a:extLst>
+                              <a:ext uri="{28A0092B-C50C-407E-A947-70E740481C1C}">
+                                <a14:useLocalDpi xmlns:a14="http://schemas.microsoft.com/office/drawing/2010/main" val="0"/>
+                              </a:ext>
+                            </a:extLst>
+                          </a:blip>
+                          <a:srcRect/>
+                          <a:stretch>
+                            <a:fillRect/>
+                          </a:stretch>
+                        </pic:blipFill>
+                        <pic:spPr bwMode="auto">
+                          <a:xfrm>
+                            <a:off x="0" y="0"/>
+                            <a:ext cx="4684781" cy="3783862"/>
+                          </a:xfrm>
+                          <a:prstGeom prst="rect">
+                            <a:avLst/>
+                          </a:prstGeom>
+                          <a:noFill/>
+                          <a:ln>
+                            <a:noFill/>
+                          </a:ln>
+                        </pic:spPr>
+                      </pic:pic>
+                    </a:graphicData>
+                  </a:graphic>
+                </wp:inline>
+              </w:drawing>
+            </w:r>
           </w:p>
         </w:tc>
       </w:tr>
@@ -2217,7 +4479,6 @@
           <w:sz w:val="24"/>
           <w:szCs w:val="18"/>
         </w:rPr>
-        <w:lastRenderedPageBreak/>
         <w:t>CONCLUSIONES</w:t>
       </w:r>
     </w:p>
@@ -2315,6 +4576,7 @@
           <w:p>
             <w:pPr>
               <w:spacing w:after="0" w:line="240" w:lineRule="auto"/>
+              <w:jc w:val="both"/>
               <w:rPr>
                 <w:rFonts w:ascii="Arial" w:hAnsi="Arial" w:cs="Arial"/>
                 <w:bCs/>
@@ -2322,17 +4584,42 @@
                 <w:szCs w:val="20"/>
               </w:rPr>
             </w:pPr>
-          </w:p>
-          <w:p>
-            <w:pPr>
-              <w:spacing w:after="0" w:line="240" w:lineRule="auto"/>
+            <w:r>
               <w:rPr>
                 <w:rFonts w:ascii="Arial" w:hAnsi="Arial" w:cs="Arial"/>
                 <w:bCs/>
                 <w:sz w:val="20"/>
                 <w:szCs w:val="20"/>
               </w:rPr>
-            </w:pPr>
+              <w:t>El entrenamiento son sklearn es mucho más sencillo y rápido que implementarlo desde cero con Python. Gracias a esto se pueden conseguir datos mucho más rápido para poder entrenar y sacar un modelo listo. En el caso de la implementación con Python</w:t>
+            </w:r>
+            <w:r>
+              <w:rPr>
+                <w:rFonts w:ascii="Arial" w:hAnsi="Arial" w:cs="Arial"/>
+                <w:bCs/>
+                <w:sz w:val="20"/>
+                <w:szCs w:val="20"/>
+              </w:rPr>
+              <w:t>,</w:t>
+            </w:r>
+            <w:r>
+              <w:rPr>
+                <w:rFonts w:ascii="Arial" w:hAnsi="Arial" w:cs="Arial"/>
+                <w:bCs/>
+                <w:sz w:val="20"/>
+                <w:szCs w:val="20"/>
+              </w:rPr>
+              <w:t xml:space="preserve"> se tiene que ver el error que se genera al momento de </w:t>
+            </w:r>
+            <w:r>
+              <w:rPr>
+                <w:rFonts w:ascii="Arial" w:hAnsi="Arial" w:cs="Arial"/>
+                <w:bCs/>
+                <w:sz w:val="20"/>
+                <w:szCs w:val="20"/>
+              </w:rPr>
+              <w:t>entrenar porque se tiene que revisar el estado del entrenamiento para tener un buen modelo, con sklearn no es necesario tener eso en consideración, sólo es dar los valores de entrenamiento y obtener los resultados.</w:t>
+            </w:r>
           </w:p>
         </w:tc>
       </w:tr>
@@ -2349,9 +4636,9 @@
       </w:pPr>
     </w:p>
     <w:sectPr>
-      <w:headerReference w:type="default" r:id="rId7"/>
-      <w:footerReference w:type="default" r:id="rId8"/>
-      <w:headerReference w:type="first" r:id="rId9"/>
+      <w:headerReference w:type="default" r:id="rId13"/>
+      <w:footerReference w:type="default" r:id="rId14"/>
+      <w:headerReference w:type="first" r:id="rId15"/>
       <w:pgSz w:w="11906" w:h="16838"/>
       <w:pgMar w:top="720" w:right="720" w:bottom="720" w:left="720" w:header="708" w:footer="708" w:gutter="0"/>
       <w:cols w:space="708"/>
@@ -6510,7 +8797,6 @@
   <w:style w:type="character" w:default="1" w:styleId="DefaultParagraphFont">
     <w:name w:val="Default Paragraph Font"/>
     <w:uiPriority w:val="1"/>
-    <w:semiHidden/>
     <w:unhideWhenUsed/>
   </w:style>
   <w:style w:type="table" w:default="1" w:styleId="TableNormal">

</xml_diff>